<commit_message>
commit referente a atualização da documentação
Docmentação dos seguintes casos de USO

ECDU02
ECDU03
ECDU04

Arquivo de mensagens atualizado
Arquivo de regras de negócio
</commit_message>
<xml_diff>
--- a/documentação ssb/ECDU/ECDU02.docx
+++ b/documentação ssb/ECDU/ECDU02.docx
@@ -2,16 +2,6 @@
 <file path=word/document.xml><?xml version="1.0" encoding="utf-8"?>
 <w:document xmlns:wpc="http://schemas.microsoft.com/office/word/2010/wordprocessingCanvas" xmlns:mc="http://schemas.openxmlformats.org/markup-compatibility/2006" xmlns:o="urn:schemas-microsoft-com:office:office" xmlns:r="http://schemas.openxmlformats.org/officeDocument/2006/relationships" xmlns:m="http://schemas.openxmlformats.org/officeDocument/2006/math" xmlns:v="urn:schemas-microsoft-com:vml" xmlns:wp14="http://schemas.microsoft.com/office/word/2010/wordprocessingDrawing" xmlns:wp="http://schemas.openxmlformats.org/drawingml/2006/wordprocessingDrawing" xmlns:w10="urn:schemas-microsoft-com:office:word" xmlns:w="http://schemas.openxmlformats.org/wordprocessingml/2006/main" xmlns:w14="http://schemas.microsoft.com/office/word/2010/wordml" xmlns:w15="http://schemas.microsoft.com/office/word/2012/wordml" xmlns:wpg="http://schemas.microsoft.com/office/word/2010/wordprocessingGroup" xmlns:wpi="http://schemas.microsoft.com/office/word/2010/wordprocessingInk" xmlns:wne="http://schemas.microsoft.com/office/word/2006/wordml" xmlns:wps="http://schemas.microsoft.com/office/word/2010/wordprocessingShape" mc:Ignorable="w14 w15 wp14">
   <w:body>
-    <w:p>
-      <w:pPr>
-        <w:spacing w:after="0"/>
-        <w:rPr>
-          <w:rFonts w:ascii="Times New Roman" w:hAnsi="Times New Roman" w:cs="Times New Roman"/>
-          <w:sz w:val="22"/>
-          <w:szCs w:val="22"/>
-        </w:rPr>
-      </w:pPr>
-    </w:p>
     <w:p>
       <w:pPr>
         <w:spacing w:after="0"/>
@@ -243,7 +233,46 @@
           <w:szCs w:val="22"/>
         </w:rPr>
         <w:tab/>
-        <w:t xml:space="preserve">Informações do Usuário serão usadas por todo o sistema, para a criação da Carteira virtual, e logo mais tarde, para efetuar uma transação de moedas </w:t>
+      </w:r>
+      <w:r>
+        <w:rPr>
+          <w:rFonts w:ascii="Times New Roman" w:hAnsi="Times New Roman" w:cs="Times New Roman"/>
+          <w:sz w:val="22"/>
+          <w:szCs w:val="22"/>
+        </w:rPr>
+        <w:t>Este ECDU é importante pois ele cria o</w:t>
+      </w:r>
+      <w:r>
+        <w:rPr>
+          <w:rFonts w:ascii="Times New Roman" w:hAnsi="Times New Roman" w:cs="Times New Roman"/>
+          <w:sz w:val="22"/>
+          <w:szCs w:val="22"/>
+        </w:rPr>
+        <w:t xml:space="preserve"> Usuário </w:t>
+      </w:r>
+      <w:r>
+        <w:rPr>
+          <w:rFonts w:ascii="Times New Roman" w:hAnsi="Times New Roman" w:cs="Times New Roman"/>
+          <w:sz w:val="22"/>
+          <w:szCs w:val="22"/>
+        </w:rPr>
+        <w:t>que será utilizado para acessar o sistema,</w:t>
+      </w:r>
+      <w:r>
+        <w:rPr>
+          <w:rFonts w:ascii="Times New Roman" w:hAnsi="Times New Roman" w:cs="Times New Roman"/>
+          <w:sz w:val="22"/>
+          <w:szCs w:val="22"/>
+        </w:rPr>
+        <w:t xml:space="preserve"> e</w:t>
+      </w:r>
+      <w:r>
+        <w:rPr>
+          <w:rFonts w:ascii="Times New Roman" w:hAnsi="Times New Roman" w:cs="Times New Roman"/>
+          <w:sz w:val="22"/>
+          <w:szCs w:val="22"/>
+        </w:rPr>
+        <w:t xml:space="preserve"> este mesmo usuário mais tarde efetuará um cadastro de uma carteira para que mais tarde possa comprar/vender </w:t>
       </w:r>
       <w:proofErr w:type="spellStart"/>
       <w:r>
@@ -252,7 +281,7 @@
           <w:sz w:val="22"/>
           <w:szCs w:val="22"/>
         </w:rPr>
-        <w:t>bitcoin</w:t>
+        <w:t>bitcoins</w:t>
       </w:r>
       <w:proofErr w:type="spellEnd"/>
       <w:r>
@@ -261,34 +290,26 @@
           <w:sz w:val="22"/>
           <w:szCs w:val="22"/>
         </w:rPr>
-        <w:t>. É necessário que o Administrador do sistema</w:t>
-      </w:r>
-      <w:r>
-        <w:rPr>
-          <w:rFonts w:ascii="Times New Roman" w:hAnsi="Times New Roman" w:cs="Times New Roman"/>
-          <w:sz w:val="22"/>
-          <w:szCs w:val="22"/>
-        </w:rPr>
-        <w:t xml:space="preserve"> e somente ele,</w:t>
-      </w:r>
-      <w:r>
-        <w:rPr>
-          <w:rFonts w:ascii="Times New Roman" w:hAnsi="Times New Roman" w:cs="Times New Roman"/>
-          <w:sz w:val="22"/>
-          <w:szCs w:val="22"/>
-        </w:rPr>
-        <w:t xml:space="preserve"> tenha condições de criar, alterar e/ou remover informações de um usuário.</w:t>
-      </w:r>
-    </w:p>
-    <w:p>
-      <w:pPr>
-        <w:spacing w:after="0"/>
-        <w:rPr>
-          <w:rFonts w:ascii="Times New Roman" w:hAnsi="Times New Roman" w:cs="Times New Roman"/>
-          <w:sz w:val="22"/>
-          <w:szCs w:val="22"/>
-        </w:rPr>
-      </w:pPr>
+        <w:t>.</w:t>
+      </w:r>
+    </w:p>
+    <w:p>
+      <w:pPr>
+        <w:spacing w:after="0"/>
+        <w:rPr>
+          <w:rFonts w:ascii="Times New Roman" w:hAnsi="Times New Roman" w:cs="Times New Roman"/>
+          <w:sz w:val="22"/>
+          <w:szCs w:val="22"/>
+        </w:rPr>
+      </w:pPr>
+      <w:r>
+        <w:rPr>
+          <w:rFonts w:ascii="Times New Roman" w:hAnsi="Times New Roman" w:cs="Times New Roman"/>
+          <w:sz w:val="22"/>
+          <w:szCs w:val="22"/>
+        </w:rPr>
+        <w:t xml:space="preserve"> </w:t>
+      </w:r>
     </w:p>
     <w:p>
       <w:pPr>
@@ -411,7 +432,23 @@
           <w:sz w:val="22"/>
           <w:szCs w:val="22"/>
         </w:rPr>
-        <w:t xml:space="preserve">r deve informa as credenciais </w:t>
+        <w:t>r deve informa</w:t>
+      </w:r>
+      <w:r>
+        <w:rPr>
+          <w:rFonts w:ascii="Times New Roman" w:hAnsi="Times New Roman" w:cs="Times New Roman"/>
+          <w:sz w:val="22"/>
+          <w:szCs w:val="22"/>
+        </w:rPr>
+        <w:t>r</w:t>
+      </w:r>
+      <w:r>
+        <w:rPr>
+          <w:rFonts w:ascii="Times New Roman" w:hAnsi="Times New Roman" w:cs="Times New Roman"/>
+          <w:sz w:val="22"/>
+          <w:szCs w:val="22"/>
+        </w:rPr>
+        <w:t xml:space="preserve"> as credenciais </w:t>
       </w:r>
       <w:r>
         <w:rPr>
@@ -436,6 +473,14 @@
           <w:szCs w:val="22"/>
         </w:rPr>
         <w:t xml:space="preserve"> autenticação.</w:t>
+      </w:r>
+      <w:r>
+        <w:rPr>
+          <w:rFonts w:ascii="Times New Roman" w:hAnsi="Times New Roman" w:cs="Times New Roman"/>
+          <w:sz w:val="22"/>
+          <w:szCs w:val="22"/>
+        </w:rPr>
+        <w:t xml:space="preserve"> [ECDU01].</w:t>
       </w:r>
     </w:p>
     <w:p>
@@ -470,13 +515,9 @@
     </w:p>
     <w:p>
       <w:pPr>
-        <w:tabs>
-          <w:tab w:val="right" w:pos="8504"/>
-        </w:tabs>
-        <w:spacing w:after="0"/>
-        <w:rPr>
-          <w:rFonts w:ascii="Times New Roman" w:hAnsi="Times New Roman" w:cs="Times New Roman"/>
-          <w:color w:val="5B9BD5" w:themeColor="accent1"/>
+        <w:spacing w:after="0"/>
+        <w:rPr>
+          <w:rFonts w:ascii="Times New Roman" w:hAnsi="Times New Roman" w:cs="Times New Roman"/>
           <w:sz w:val="22"/>
           <w:szCs w:val="22"/>
         </w:rPr>
@@ -496,21 +537,42 @@
           <w:szCs w:val="22"/>
         </w:rPr>
       </w:pPr>
-      <w:hyperlink r:id="rId8" w:history="1">
-        <w:r>
-          <w:rPr>
-            <w:rStyle w:val="Hyperlink"/>
-            <w:rFonts w:ascii="Times New Roman" w:hAnsi="Times New Roman" w:cs="Times New Roman"/>
-            <w:sz w:val="22"/>
-            <w:szCs w:val="22"/>
-          </w:rPr>
-          <w:t>ECDU01</w:t>
-        </w:r>
-      </w:hyperlink>
-    </w:p>
-    <w:p>
-      <w:pPr>
-        <w:spacing w:after="0"/>
+      <w:r>
+        <w:rPr>
+          <w:rFonts w:ascii="Times New Roman" w:hAnsi="Times New Roman" w:cs="Times New Roman"/>
+          <w:sz w:val="22"/>
+          <w:szCs w:val="22"/>
+        </w:rPr>
+        <w:t>O ator</w:t>
+      </w:r>
+      <w:r>
+        <w:rPr>
+          <w:rFonts w:ascii="Times New Roman" w:hAnsi="Times New Roman" w:cs="Times New Roman"/>
+          <w:sz w:val="22"/>
+          <w:szCs w:val="22"/>
+        </w:rPr>
+        <w:t xml:space="preserve"> navega </w:t>
+      </w:r>
+      <w:r>
+        <w:rPr>
+          <w:rFonts w:ascii="Times New Roman" w:hAnsi="Times New Roman" w:cs="Times New Roman"/>
+          <w:sz w:val="22"/>
+          <w:szCs w:val="22"/>
+        </w:rPr>
+        <w:t xml:space="preserve">na barra de menu e clica </w:t>
+      </w:r>
+      <w:r>
+        <w:rPr>
+          <w:rFonts w:ascii="Times New Roman" w:hAnsi="Times New Roman" w:cs="Times New Roman"/>
+          <w:sz w:val="22"/>
+          <w:szCs w:val="22"/>
+        </w:rPr>
+        <w:t>em ferramentas administrativas.</w:t>
+      </w:r>
+    </w:p>
+    <w:p>
+      <w:pPr>
+        <w:pStyle w:val="PargrafodaLista"/>
         <w:rPr>
           <w:rFonts w:ascii="Times New Roman" w:hAnsi="Times New Roman" w:cs="Times New Roman"/>
           <w:sz w:val="22"/>
@@ -538,31 +600,49 @@
           <w:sz w:val="22"/>
           <w:szCs w:val="22"/>
         </w:rPr>
-        <w:t>O ator</w:t>
-      </w:r>
-      <w:r>
-        <w:rPr>
-          <w:rFonts w:ascii="Times New Roman" w:hAnsi="Times New Roman" w:cs="Times New Roman"/>
-          <w:sz w:val="22"/>
-          <w:szCs w:val="22"/>
-        </w:rPr>
-        <w:t xml:space="preserve"> navega </w:t>
-      </w:r>
-      <w:r>
-        <w:rPr>
-          <w:rFonts w:ascii="Times New Roman" w:hAnsi="Times New Roman" w:cs="Times New Roman"/>
-          <w:sz w:val="22"/>
-          <w:szCs w:val="22"/>
-        </w:rPr>
-        <w:t xml:space="preserve">na barra de menu e clica </w:t>
-      </w:r>
-      <w:r>
-        <w:rPr>
-          <w:rFonts w:ascii="Times New Roman" w:hAnsi="Times New Roman" w:cs="Times New Roman"/>
-          <w:sz w:val="22"/>
-          <w:szCs w:val="22"/>
-        </w:rPr>
-        <w:t>em ferramentas administrativas.</w:t>
+        <w:t xml:space="preserve">Clica no botão do tipo </w:t>
+      </w:r>
+      <w:proofErr w:type="spellStart"/>
+      <w:r>
+        <w:rPr>
+          <w:rFonts w:ascii="Times New Roman" w:hAnsi="Times New Roman" w:cs="Times New Roman"/>
+          <w:sz w:val="22"/>
+          <w:szCs w:val="22"/>
+        </w:rPr>
+        <w:t>dropdown</w:t>
+      </w:r>
+      <w:proofErr w:type="spellEnd"/>
+      <w:r>
+        <w:rPr>
+          <w:rFonts w:ascii="Times New Roman" w:hAnsi="Times New Roman" w:cs="Times New Roman"/>
+          <w:sz w:val="22"/>
+          <w:szCs w:val="22"/>
+        </w:rPr>
+        <w:t xml:space="preserve"> e navega até</w:t>
+      </w:r>
+      <w:r>
+        <w:rPr>
+          <w:rFonts w:ascii="Times New Roman" w:hAnsi="Times New Roman" w:cs="Times New Roman"/>
+          <w:sz w:val="22"/>
+          <w:szCs w:val="22"/>
+        </w:rPr>
+        <w:t xml:space="preserve"> a opção Usuários</w:t>
+      </w:r>
+      <w:r>
+        <w:rPr>
+          <w:rFonts w:ascii="Times New Roman" w:hAnsi="Times New Roman" w:cs="Times New Roman"/>
+          <w:sz w:val="22"/>
+          <w:szCs w:val="22"/>
+        </w:rPr>
+        <w:t>, confirmando-a</w:t>
+      </w:r>
+      <w:r>
+        <w:rPr>
+          <w:rFonts w:ascii="Times New Roman" w:hAnsi="Times New Roman" w:cs="Times New Roman"/>
+          <w:sz w:val="22"/>
+          <w:szCs w:val="22"/>
+        </w:rPr>
+        <w:t>.</w:t>
       </w:r>
     </w:p>
     <w:p>
@@ -595,54 +675,108 @@
           <w:sz w:val="22"/>
           <w:szCs w:val="22"/>
         </w:rPr>
-        <w:t xml:space="preserve">Clica no botão do tipo </w:t>
-      </w:r>
-      <w:proofErr w:type="spellStart"/>
-      <w:r>
-        <w:rPr>
-          <w:rFonts w:ascii="Times New Roman" w:hAnsi="Times New Roman" w:cs="Times New Roman"/>
-          <w:sz w:val="22"/>
-          <w:szCs w:val="22"/>
-        </w:rPr>
-        <w:t>dropdown</w:t>
-      </w:r>
-      <w:proofErr w:type="spellEnd"/>
-      <w:r>
-        <w:rPr>
-          <w:rFonts w:ascii="Times New Roman" w:hAnsi="Times New Roman" w:cs="Times New Roman"/>
-          <w:sz w:val="22"/>
-          <w:szCs w:val="22"/>
-        </w:rPr>
-        <w:t xml:space="preserve"> e navega até</w:t>
-      </w:r>
-      <w:r>
-        <w:rPr>
-          <w:rFonts w:ascii="Times New Roman" w:hAnsi="Times New Roman" w:cs="Times New Roman"/>
-          <w:sz w:val="22"/>
-          <w:szCs w:val="22"/>
-        </w:rPr>
-        <w:t xml:space="preserve"> a opção Usuários</w:t>
-      </w:r>
-      <w:r>
-        <w:rPr>
-          <w:rFonts w:ascii="Times New Roman" w:hAnsi="Times New Roman" w:cs="Times New Roman"/>
-          <w:sz w:val="22"/>
-          <w:szCs w:val="22"/>
-        </w:rPr>
-        <w:t>, confirmando-a</w:t>
-      </w:r>
-      <w:r>
-        <w:rPr>
-          <w:rFonts w:ascii="Times New Roman" w:hAnsi="Times New Roman" w:cs="Times New Roman"/>
-          <w:sz w:val="22"/>
-          <w:szCs w:val="22"/>
-        </w:rPr>
-        <w:t>.</w:t>
+        <w:t>U</w:t>
+      </w:r>
+      <w:r>
+        <w:rPr>
+          <w:rFonts w:ascii="Times New Roman" w:hAnsi="Times New Roman" w:cs="Times New Roman"/>
+          <w:sz w:val="22"/>
+          <w:szCs w:val="22"/>
+        </w:rPr>
+        <w:t xml:space="preserve">ma </w:t>
+      </w:r>
+      <w:r>
+        <w:rPr>
+          <w:rFonts w:ascii="Times New Roman" w:hAnsi="Times New Roman" w:cs="Times New Roman"/>
+          <w:sz w:val="22"/>
+          <w:szCs w:val="22"/>
+        </w:rPr>
+        <w:t>nova página será exibida oferecendo d</w:t>
+      </w:r>
+      <w:r>
+        <w:rPr>
+          <w:rFonts w:ascii="Times New Roman" w:hAnsi="Times New Roman" w:cs="Times New Roman"/>
+          <w:sz w:val="22"/>
+          <w:szCs w:val="22"/>
+        </w:rPr>
+        <w:t>uas opções</w:t>
+      </w:r>
+      <w:r>
+        <w:rPr>
+          <w:rFonts w:ascii="Times New Roman" w:hAnsi="Times New Roman" w:cs="Times New Roman"/>
+          <w:sz w:val="22"/>
+          <w:szCs w:val="22"/>
+        </w:rPr>
+        <w:t>, são elas</w:t>
+      </w:r>
+      <w:r>
+        <w:rPr>
+          <w:rFonts w:ascii="Times New Roman" w:hAnsi="Times New Roman" w:cs="Times New Roman"/>
+          <w:sz w:val="22"/>
+          <w:szCs w:val="22"/>
+        </w:rPr>
+        <w:t>:</w:t>
       </w:r>
     </w:p>
     <w:p>
       <w:pPr>
         <w:pStyle w:val="PargrafodaLista"/>
+        <w:rPr>
+          <w:rFonts w:ascii="Times New Roman" w:hAnsi="Times New Roman" w:cs="Times New Roman"/>
+          <w:sz w:val="22"/>
+          <w:szCs w:val="22"/>
+        </w:rPr>
+      </w:pPr>
+    </w:p>
+    <w:p>
+      <w:pPr>
+        <w:pStyle w:val="PargrafodaLista"/>
+        <w:numPr>
+          <w:ilvl w:val="1"/>
+          <w:numId w:val="3"/>
+        </w:numPr>
+        <w:spacing w:after="0"/>
+        <w:rPr>
+          <w:rFonts w:ascii="Times New Roman" w:hAnsi="Times New Roman" w:cs="Times New Roman"/>
+          <w:sz w:val="22"/>
+          <w:szCs w:val="22"/>
+        </w:rPr>
+      </w:pPr>
+      <w:r>
+        <w:rPr>
+          <w:rFonts w:ascii="Times New Roman" w:hAnsi="Times New Roman" w:cs="Times New Roman"/>
+          <w:sz w:val="22"/>
+          <w:szCs w:val="22"/>
+        </w:rPr>
+        <w:t>Novo</w:t>
+      </w:r>
+    </w:p>
+    <w:p>
+      <w:pPr>
+        <w:pStyle w:val="PargrafodaLista"/>
+        <w:numPr>
+          <w:ilvl w:val="1"/>
+          <w:numId w:val="3"/>
+        </w:numPr>
+        <w:spacing w:after="0"/>
+        <w:rPr>
+          <w:rFonts w:ascii="Times New Roman" w:hAnsi="Times New Roman" w:cs="Times New Roman"/>
+          <w:sz w:val="22"/>
+          <w:szCs w:val="22"/>
+        </w:rPr>
+      </w:pPr>
+      <w:r>
+        <w:rPr>
+          <w:rFonts w:ascii="Times New Roman" w:hAnsi="Times New Roman" w:cs="Times New Roman"/>
+          <w:sz w:val="22"/>
+          <w:szCs w:val="22"/>
+        </w:rPr>
+        <w:t>Pesquisar</w:t>
+      </w:r>
+    </w:p>
+    <w:p>
+      <w:pPr>
+        <w:spacing w:after="0"/>
         <w:rPr>
           <w:rFonts w:ascii="Times New Roman" w:hAnsi="Times New Roman" w:cs="Times New Roman"/>
           <w:sz w:val="22"/>
@@ -670,106 +804,8 @@
           <w:sz w:val="22"/>
           <w:szCs w:val="22"/>
         </w:rPr>
-        <w:t>U</w:t>
-      </w:r>
-      <w:r>
-        <w:rPr>
-          <w:rFonts w:ascii="Times New Roman" w:hAnsi="Times New Roman" w:cs="Times New Roman"/>
-          <w:sz w:val="22"/>
-          <w:szCs w:val="22"/>
-        </w:rPr>
-        <w:t xml:space="preserve">ma </w:t>
-      </w:r>
-      <w:r>
-        <w:rPr>
-          <w:rFonts w:ascii="Times New Roman" w:hAnsi="Times New Roman" w:cs="Times New Roman"/>
-          <w:sz w:val="22"/>
-          <w:szCs w:val="22"/>
-        </w:rPr>
-        <w:t>nova página será exibida oferecendo d</w:t>
-      </w:r>
-      <w:r>
-        <w:rPr>
-          <w:rFonts w:ascii="Times New Roman" w:hAnsi="Times New Roman" w:cs="Times New Roman"/>
-          <w:sz w:val="22"/>
-          <w:szCs w:val="22"/>
-        </w:rPr>
-        <w:t>uas opções</w:t>
-      </w:r>
-      <w:r>
-        <w:rPr>
-          <w:rFonts w:ascii="Times New Roman" w:hAnsi="Times New Roman" w:cs="Times New Roman"/>
-          <w:sz w:val="22"/>
-          <w:szCs w:val="22"/>
-        </w:rPr>
-        <w:t>, são elas</w:t>
-      </w:r>
-    </w:p>
-    <w:p>
-      <w:pPr>
-        <w:pStyle w:val="PargrafodaLista"/>
-        <w:rPr>
-          <w:rFonts w:ascii="Times New Roman" w:hAnsi="Times New Roman" w:cs="Times New Roman"/>
-          <w:sz w:val="22"/>
-          <w:szCs w:val="22"/>
-        </w:rPr>
-      </w:pPr>
-    </w:p>
-    <w:p>
-      <w:pPr>
-        <w:pStyle w:val="PargrafodaLista"/>
-        <w:numPr>
-          <w:ilvl w:val="1"/>
-          <w:numId w:val="3"/>
-        </w:numPr>
-        <w:spacing w:after="0"/>
-        <w:rPr>
-          <w:rFonts w:ascii="Times New Roman" w:hAnsi="Times New Roman" w:cs="Times New Roman"/>
-          <w:sz w:val="22"/>
-          <w:szCs w:val="22"/>
-        </w:rPr>
-      </w:pPr>
-      <w:r>
-        <w:rPr>
-          <w:rFonts w:ascii="Times New Roman" w:hAnsi="Times New Roman" w:cs="Times New Roman"/>
-          <w:sz w:val="22"/>
-          <w:szCs w:val="22"/>
-        </w:rPr>
-        <w:t>Novo</w:t>
-      </w:r>
-    </w:p>
-    <w:p>
-      <w:pPr>
-        <w:pStyle w:val="PargrafodaLista"/>
-        <w:numPr>
-          <w:ilvl w:val="1"/>
-          <w:numId w:val="3"/>
-        </w:numPr>
-        <w:spacing w:after="0"/>
-        <w:rPr>
-          <w:rFonts w:ascii="Times New Roman" w:hAnsi="Times New Roman" w:cs="Times New Roman"/>
-          <w:sz w:val="22"/>
-          <w:szCs w:val="22"/>
-        </w:rPr>
-      </w:pPr>
-      <w:r>
-        <w:rPr>
-          <w:rFonts w:ascii="Times New Roman" w:hAnsi="Times New Roman" w:cs="Times New Roman"/>
-          <w:sz w:val="22"/>
-          <w:szCs w:val="22"/>
-        </w:rPr>
-        <w:t>Pesquisar</w:t>
-      </w:r>
-    </w:p>
-    <w:p>
-      <w:pPr>
-        <w:spacing w:after="0"/>
-        <w:rPr>
-          <w:rFonts w:ascii="Times New Roman" w:hAnsi="Times New Roman" w:cs="Times New Roman"/>
-          <w:sz w:val="22"/>
-          <w:szCs w:val="22"/>
-        </w:rPr>
-      </w:pPr>
+        <w:t>Para cadastrar um usuário, o ator deve clicar no botão “Novo”.</w:t>
+      </w:r>
     </w:p>
     <w:p>
       <w:pPr>
@@ -791,31 +827,39 @@
           <w:sz w:val="22"/>
           <w:szCs w:val="22"/>
         </w:rPr>
-        <w:t xml:space="preserve">Após clicar em Novo, o </w:t>
-      </w:r>
-      <w:r>
-        <w:rPr>
-          <w:rFonts w:ascii="Times New Roman" w:hAnsi="Times New Roman" w:cs="Times New Roman"/>
-          <w:sz w:val="22"/>
-          <w:szCs w:val="22"/>
-        </w:rPr>
-        <w:t xml:space="preserve">ator será redirecionado a uma nova página e </w:t>
-      </w:r>
-      <w:r>
-        <w:rPr>
-          <w:rFonts w:ascii="Times New Roman" w:hAnsi="Times New Roman" w:cs="Times New Roman"/>
-          <w:sz w:val="22"/>
-          <w:szCs w:val="22"/>
-        </w:rPr>
-        <w:t>deverá preencher todos os dados solicitados</w:t>
-      </w:r>
-      <w:r>
-        <w:rPr>
-          <w:rFonts w:ascii="Times New Roman" w:hAnsi="Times New Roman" w:cs="Times New Roman"/>
-          <w:sz w:val="22"/>
-          <w:szCs w:val="22"/>
-        </w:rPr>
-        <w:t xml:space="preserve"> desta tela</w:t>
+        <w:t>O a</w:t>
+      </w:r>
+      <w:r>
+        <w:rPr>
+          <w:rFonts w:ascii="Times New Roman" w:hAnsi="Times New Roman" w:cs="Times New Roman"/>
+          <w:sz w:val="22"/>
+          <w:szCs w:val="22"/>
+        </w:rPr>
+        <w:t xml:space="preserve">tor será redirecionado a uma nova página e </w:t>
+      </w:r>
+      <w:r>
+        <w:rPr>
+          <w:rFonts w:ascii="Times New Roman" w:hAnsi="Times New Roman" w:cs="Times New Roman"/>
+          <w:sz w:val="22"/>
+          <w:szCs w:val="22"/>
+        </w:rPr>
+        <w:t>deverá preencher os campos obrigatórios</w:t>
+      </w:r>
+      <w:r>
+        <w:rPr>
+          <w:rFonts w:ascii="Times New Roman" w:hAnsi="Times New Roman" w:cs="Times New Roman"/>
+          <w:sz w:val="22"/>
+          <w:szCs w:val="22"/>
+        </w:rPr>
+        <w:t xml:space="preserve"> solicitados</w:t>
+      </w:r>
+      <w:r>
+        <w:rPr>
+          <w:rFonts w:ascii="Times New Roman" w:hAnsi="Times New Roman" w:cs="Times New Roman"/>
+          <w:sz w:val="22"/>
+          <w:szCs w:val="22"/>
+        </w:rPr>
+        <w:t xml:space="preserve"> nesta tela de inclusão</w:t>
       </w:r>
       <w:r>
         <w:rPr>
@@ -839,6 +883,54 @@
     </w:p>
     <w:p>
       <w:pPr>
+        <w:spacing w:after="0"/>
+        <w:ind w:left="1059" w:firstLine="3"/>
+        <w:rPr>
+          <w:rFonts w:ascii="Times New Roman" w:hAnsi="Times New Roman" w:cs="Times New Roman"/>
+          <w:color w:val="5B9BD5" w:themeColor="accent1"/>
+          <w:sz w:val="22"/>
+          <w:szCs w:val="22"/>
+        </w:rPr>
+      </w:pPr>
+      <w:r>
+        <w:rPr>
+          <w:rFonts w:ascii="Times New Roman" w:hAnsi="Times New Roman" w:cs="Times New Roman"/>
+          <w:color w:val="5B9BD5" w:themeColor="accent1"/>
+          <w:sz w:val="22"/>
+          <w:szCs w:val="22"/>
+        </w:rPr>
+        <w:t xml:space="preserve">[Fluxo </w:t>
+      </w:r>
+      <w:r>
+        <w:rPr>
+          <w:rFonts w:ascii="Times New Roman" w:hAnsi="Times New Roman" w:cs="Times New Roman"/>
+          <w:color w:val="5B9BD5" w:themeColor="accent1"/>
+          <w:sz w:val="22"/>
+          <w:szCs w:val="22"/>
+        </w:rPr>
+        <w:t>Alt</w:t>
+      </w:r>
+      <w:r>
+        <w:rPr>
+          <w:rFonts w:ascii="Times New Roman" w:hAnsi="Times New Roman" w:cs="Times New Roman"/>
+          <w:color w:val="5B9BD5" w:themeColor="accent1"/>
+          <w:sz w:val="22"/>
+          <w:szCs w:val="22"/>
+        </w:rPr>
+        <w:t>ernativo: Cancelar operação</w:t>
+      </w:r>
+      <w:r>
+        <w:rPr>
+          <w:rFonts w:ascii="Times New Roman" w:hAnsi="Times New Roman" w:cs="Times New Roman"/>
+          <w:color w:val="5B9BD5" w:themeColor="accent1"/>
+          <w:sz w:val="22"/>
+          <w:szCs w:val="22"/>
+        </w:rPr>
+        <w:t>]</w:t>
+      </w:r>
+    </w:p>
+    <w:p>
+      <w:pPr>
         <w:pStyle w:val="PargrafodaLista"/>
         <w:spacing w:after="0"/>
         <w:ind w:left="1065"/>
@@ -856,7 +948,7 @@
           <w:sz w:val="22"/>
           <w:szCs w:val="22"/>
         </w:rPr>
-        <w:t>[Fluxo de Exceção: Campos em</w:t>
+        <w:t>[Fluxo de Exceção: Campos</w:t>
       </w:r>
       <w:r>
         <w:rPr>
@@ -874,6 +966,15 @@
           <w:sz w:val="22"/>
           <w:szCs w:val="22"/>
         </w:rPr>
+        <w:t xml:space="preserve"> em</w:t>
+      </w:r>
+      <w:r>
+        <w:rPr>
+          <w:rFonts w:ascii="Times New Roman" w:hAnsi="Times New Roman" w:cs="Times New Roman"/>
+          <w:color w:val="5B9BD5" w:themeColor="accent1"/>
+          <w:sz w:val="22"/>
+          <w:szCs w:val="22"/>
+        </w:rPr>
         <w:t xml:space="preserve"> branco] </w:t>
       </w:r>
       <w:r>
@@ -884,7 +985,7 @@
         </w:rPr>
         <w:t>[</w:t>
       </w:r>
-      <w:hyperlink r:id="rId9" w:anchor="MSG01" w:history="1">
+      <w:hyperlink r:id="rId8" w:anchor="MSG01" w:history="1">
         <w:r>
           <w:rPr>
             <w:rStyle w:val="Hyperlink"/>
@@ -922,7 +1023,7 @@
           <w:sz w:val="22"/>
           <w:szCs w:val="22"/>
         </w:rPr>
-        <w:t>[Fluxo de Exceção: E-mail de usuário já existe]</w:t>
+        <w:t>[Fluxo de Exce</w:t>
       </w:r>
       <w:r>
         <w:rPr>
@@ -931,11 +1032,52 @@
           <w:sz w:val="22"/>
           <w:szCs w:val="22"/>
         </w:rPr>
-        <w:t xml:space="preserve"> [RNG03]</w:t>
-      </w:r>
-    </w:p>
-    <w:p>
-      <w:pPr>
+        <w:t>ção: E-mail já existe</w:t>
+      </w:r>
+      <w:r>
+        <w:rPr>
+          <w:rFonts w:ascii="Times New Roman" w:hAnsi="Times New Roman" w:cs="Times New Roman"/>
+          <w:color w:val="5B9BD5" w:themeColor="accent1"/>
+          <w:sz w:val="22"/>
+          <w:szCs w:val="22"/>
+        </w:rPr>
+        <w:t>]</w:t>
+      </w:r>
+      <w:r>
+        <w:rPr>
+          <w:rFonts w:ascii="Times New Roman" w:hAnsi="Times New Roman" w:cs="Times New Roman"/>
+          <w:color w:val="5B9BD5" w:themeColor="accent1"/>
+          <w:sz w:val="22"/>
+          <w:szCs w:val="22"/>
+        </w:rPr>
+        <w:t xml:space="preserve"> [</w:t>
+      </w:r>
+      <w:hyperlink r:id="rId9" w:anchor="RGN01" w:history="1">
+        <w:r>
+          <w:rPr>
+            <w:rStyle w:val="Hyperlink"/>
+            <w:rFonts w:ascii="Times New Roman" w:hAnsi="Times New Roman" w:cs="Times New Roman"/>
+            <w:sz w:val="22"/>
+            <w:szCs w:val="22"/>
+          </w:rPr>
+          <w:t>RNG01</w:t>
+        </w:r>
+      </w:hyperlink>
+      <w:r>
+        <w:rPr>
+          <w:rFonts w:ascii="Times New Roman" w:hAnsi="Times New Roman" w:cs="Times New Roman"/>
+          <w:color w:val="5B9BD5" w:themeColor="accent1"/>
+          <w:sz w:val="22"/>
+          <w:szCs w:val="22"/>
+        </w:rPr>
+        <w:t>]</w:t>
+      </w:r>
+    </w:p>
+    <w:p>
+      <w:pPr>
+        <w:tabs>
+          <w:tab w:val="left" w:pos="6405"/>
+        </w:tabs>
         <w:spacing w:after="0"/>
         <w:ind w:left="1062" w:firstLine="3"/>
         <w:rPr>
@@ -952,7 +1094,7 @@
           <w:sz w:val="22"/>
           <w:szCs w:val="22"/>
         </w:rPr>
-        <w:t>[Fluxo de Exceção: CPF de usuário já existe</w:t>
+        <w:t>[Fluxo de Exce</w:t>
       </w:r>
       <w:r>
         <w:rPr>
@@ -961,20 +1103,17 @@
           <w:sz w:val="22"/>
           <w:szCs w:val="22"/>
         </w:rPr>
-        <w:t>] [RGN02]</w:t>
-      </w:r>
-    </w:p>
-    <w:p>
-      <w:pPr>
-        <w:spacing w:after="0"/>
-        <w:ind w:left="1059" w:firstLine="3"/>
+        <w:t>ção: E-mail inválido</w:t>
+      </w:r>
+      <w:r>
         <w:rPr>
           <w:rFonts w:ascii="Times New Roman" w:hAnsi="Times New Roman" w:cs="Times New Roman"/>
           <w:color w:val="5B9BD5" w:themeColor="accent1"/>
           <w:sz w:val="22"/>
           <w:szCs w:val="22"/>
         </w:rPr>
-      </w:pPr>
+        <w:t>]</w:t>
+      </w:r>
       <w:r>
         <w:rPr>
           <w:rFonts w:ascii="Times New Roman" w:hAnsi="Times New Roman" w:cs="Times New Roman"/>
@@ -982,28 +1121,163 @@
           <w:sz w:val="22"/>
           <w:szCs w:val="22"/>
         </w:rPr>
-        <w:t>[Fluxo de Exceção: E-mail inválido]</w:t>
-      </w:r>
-    </w:p>
-    <w:p>
-      <w:pPr>
-        <w:spacing w:after="0"/>
-        <w:ind w:left="1059" w:firstLine="3"/>
+        <w:t xml:space="preserve"> [</w:t>
+      </w:r>
+      <w:hyperlink r:id="rId10" w:anchor="RGN02" w:history="1">
+        <w:r>
+          <w:rPr>
+            <w:rStyle w:val="Hyperlink"/>
+            <w:rFonts w:ascii="Times New Roman" w:hAnsi="Times New Roman" w:cs="Times New Roman"/>
+            <w:sz w:val="22"/>
+            <w:szCs w:val="22"/>
+          </w:rPr>
+          <w:t>RNG02</w:t>
+        </w:r>
+      </w:hyperlink>
+      <w:r>
         <w:rPr>
           <w:rFonts w:ascii="Times New Roman" w:hAnsi="Times New Roman" w:cs="Times New Roman"/>
           <w:color w:val="5B9BD5" w:themeColor="accent1"/>
           <w:sz w:val="22"/>
           <w:szCs w:val="22"/>
         </w:rPr>
-      </w:pPr>
-      <w:r>
+        <w:t>]</w:t>
+      </w:r>
+    </w:p>
+    <w:p>
+      <w:pPr>
+        <w:spacing w:after="0"/>
+        <w:ind w:left="1062" w:firstLine="3"/>
         <w:rPr>
           <w:rFonts w:ascii="Times New Roman" w:hAnsi="Times New Roman" w:cs="Times New Roman"/>
           <w:color w:val="5B9BD5" w:themeColor="accent1"/>
           <w:sz w:val="22"/>
           <w:szCs w:val="22"/>
         </w:rPr>
-        <w:t>[Fluxo de Alternativo: Ator clica em Cancelar]</w:t>
+      </w:pPr>
+      <w:r>
+        <w:rPr>
+          <w:rFonts w:ascii="Times New Roman" w:hAnsi="Times New Roman" w:cs="Times New Roman"/>
+          <w:color w:val="5B9BD5" w:themeColor="accent1"/>
+          <w:sz w:val="22"/>
+          <w:szCs w:val="22"/>
+        </w:rPr>
+        <w:t>[</w:t>
+      </w:r>
+      <w:r>
+        <w:rPr>
+          <w:rFonts w:ascii="Times New Roman" w:hAnsi="Times New Roman" w:cs="Times New Roman"/>
+          <w:color w:val="5B9BD5" w:themeColor="accent1"/>
+          <w:sz w:val="22"/>
+          <w:szCs w:val="22"/>
+        </w:rPr>
+        <w:t>Fluxo d</w:t>
+      </w:r>
+      <w:r>
+        <w:rPr>
+          <w:rFonts w:ascii="Times New Roman" w:hAnsi="Times New Roman" w:cs="Times New Roman"/>
+          <w:color w:val="5B9BD5" w:themeColor="accent1"/>
+          <w:sz w:val="22"/>
+          <w:szCs w:val="22"/>
+        </w:rPr>
+        <w:t>e Exceção: CPF já existe] [</w:t>
+      </w:r>
+      <w:hyperlink r:id="rId11" w:anchor="RGN03" w:history="1">
+        <w:r>
+          <w:rPr>
+            <w:rStyle w:val="Hyperlink"/>
+            <w:rFonts w:ascii="Times New Roman" w:hAnsi="Times New Roman" w:cs="Times New Roman"/>
+            <w:sz w:val="22"/>
+            <w:szCs w:val="22"/>
+          </w:rPr>
+          <w:t>RGN03</w:t>
+        </w:r>
+      </w:hyperlink>
+      <w:r>
+        <w:rPr>
+          <w:rFonts w:ascii="Times New Roman" w:hAnsi="Times New Roman" w:cs="Times New Roman"/>
+          <w:color w:val="5B9BD5" w:themeColor="accent1"/>
+          <w:sz w:val="22"/>
+          <w:szCs w:val="22"/>
+        </w:rPr>
+        <w:t>]</w:t>
+      </w:r>
+    </w:p>
+    <w:p>
+      <w:pPr>
+        <w:spacing w:after="0"/>
+        <w:ind w:left="1062" w:firstLine="3"/>
+        <w:rPr>
+          <w:rFonts w:ascii="Times New Roman" w:hAnsi="Times New Roman" w:cs="Times New Roman"/>
+          <w:color w:val="5B9BD5" w:themeColor="accent1"/>
+          <w:sz w:val="22"/>
+          <w:szCs w:val="22"/>
+        </w:rPr>
+      </w:pPr>
+      <w:r>
+        <w:rPr>
+          <w:rFonts w:ascii="Times New Roman" w:hAnsi="Times New Roman" w:cs="Times New Roman"/>
+          <w:color w:val="5B9BD5" w:themeColor="accent1"/>
+          <w:sz w:val="22"/>
+          <w:szCs w:val="22"/>
+        </w:rPr>
+        <w:t>[Fluxo de Exce</w:t>
+      </w:r>
+      <w:r>
+        <w:rPr>
+          <w:rFonts w:ascii="Times New Roman" w:hAnsi="Times New Roman" w:cs="Times New Roman"/>
+          <w:color w:val="5B9BD5" w:themeColor="accent1"/>
+          <w:sz w:val="22"/>
+          <w:szCs w:val="22"/>
+        </w:rPr>
+        <w:t>ção: CPF inválido</w:t>
+      </w:r>
+      <w:r>
+        <w:rPr>
+          <w:rFonts w:ascii="Times New Roman" w:hAnsi="Times New Roman" w:cs="Times New Roman"/>
+          <w:color w:val="5B9BD5" w:themeColor="accent1"/>
+          <w:sz w:val="22"/>
+          <w:szCs w:val="22"/>
+        </w:rPr>
+        <w:t>]</w:t>
+      </w:r>
+      <w:r>
+        <w:rPr>
+          <w:rFonts w:ascii="Times New Roman" w:hAnsi="Times New Roman" w:cs="Times New Roman"/>
+          <w:color w:val="5B9BD5" w:themeColor="accent1"/>
+          <w:sz w:val="22"/>
+          <w:szCs w:val="22"/>
+        </w:rPr>
+        <w:t xml:space="preserve"> </w:t>
+      </w:r>
+      <w:r>
+        <w:rPr>
+          <w:rFonts w:ascii="Times New Roman" w:hAnsi="Times New Roman" w:cs="Times New Roman"/>
+          <w:color w:val="5B9BD5" w:themeColor="accent1"/>
+          <w:sz w:val="22"/>
+          <w:szCs w:val="22"/>
+        </w:rPr>
+        <w:t>[</w:t>
+      </w:r>
+      <w:hyperlink r:id="rId12" w:anchor="RGN04" w:history="1">
+        <w:r>
+          <w:rPr>
+            <w:rStyle w:val="Hyperlink"/>
+            <w:rFonts w:ascii="Times New Roman" w:hAnsi="Times New Roman" w:cs="Times New Roman"/>
+            <w:sz w:val="22"/>
+            <w:szCs w:val="22"/>
+          </w:rPr>
+          <w:t>RNG04</w:t>
+        </w:r>
+      </w:hyperlink>
+      <w:r>
+        <w:rPr>
+          <w:rFonts w:ascii="Times New Roman" w:hAnsi="Times New Roman" w:cs="Times New Roman"/>
+          <w:color w:val="5B9BD5" w:themeColor="accent1"/>
+          <w:sz w:val="22"/>
+          <w:szCs w:val="22"/>
+        </w:rPr>
+        <w:t>]</w:t>
       </w:r>
     </w:p>
     <w:p>
@@ -1020,6 +1294,1037 @@
     <w:p>
       <w:pPr>
         <w:spacing w:after="0"/>
+        <w:ind w:left="705"/>
+        <w:rPr>
+          <w:rFonts w:ascii="Times New Roman" w:hAnsi="Times New Roman" w:cs="Times New Roman"/>
+          <w:sz w:val="22"/>
+          <w:szCs w:val="22"/>
+        </w:rPr>
+      </w:pPr>
+    </w:p>
+    <w:p>
+      <w:pPr>
+        <w:spacing w:after="0"/>
+        <w:rPr>
+          <w:rFonts w:ascii="Times New Roman" w:hAnsi="Times New Roman" w:cs="Times New Roman"/>
+          <w:sz w:val="22"/>
+          <w:szCs w:val="22"/>
+        </w:rPr>
+      </w:pPr>
+      <w:r>
+        <w:rPr>
+          <w:rFonts w:ascii="Times New Roman" w:hAnsi="Times New Roman" w:cs="Times New Roman"/>
+          <w:sz w:val="22"/>
+          <w:szCs w:val="22"/>
+        </w:rPr>
+        <w:lastRenderedPageBreak/>
+        <w:t>Fluxo alternativo:</w:t>
+      </w:r>
+    </w:p>
+    <w:p>
+      <w:pPr>
+        <w:spacing w:after="0"/>
+        <w:rPr>
+          <w:rFonts w:ascii="Times New Roman" w:hAnsi="Times New Roman" w:cs="Times New Roman"/>
+          <w:sz w:val="22"/>
+          <w:szCs w:val="22"/>
+        </w:rPr>
+      </w:pPr>
+    </w:p>
+    <w:p>
+      <w:pPr>
+        <w:pStyle w:val="PargrafodaLista"/>
+        <w:numPr>
+          <w:ilvl w:val="0"/>
+          <w:numId w:val="6"/>
+        </w:numPr>
+        <w:spacing w:after="0"/>
+        <w:rPr>
+          <w:rFonts w:ascii="Times New Roman" w:hAnsi="Times New Roman" w:cs="Times New Roman"/>
+          <w:sz w:val="22"/>
+          <w:szCs w:val="22"/>
+        </w:rPr>
+      </w:pPr>
+      <w:r>
+        <w:rPr>
+          <w:rFonts w:ascii="Times New Roman" w:hAnsi="Times New Roman" w:cs="Times New Roman"/>
+          <w:sz w:val="22"/>
+          <w:szCs w:val="22"/>
+        </w:rPr>
+        <w:t>Editar</w:t>
+      </w:r>
+    </w:p>
+    <w:p>
+      <w:pPr>
+        <w:pStyle w:val="PargrafodaLista"/>
+        <w:numPr>
+          <w:ilvl w:val="0"/>
+          <w:numId w:val="7"/>
+        </w:numPr>
+        <w:spacing w:after="0"/>
+        <w:rPr>
+          <w:rFonts w:ascii="Times New Roman" w:hAnsi="Times New Roman" w:cs="Times New Roman"/>
+          <w:sz w:val="22"/>
+          <w:szCs w:val="22"/>
+        </w:rPr>
+      </w:pPr>
+      <w:r>
+        <w:rPr>
+          <w:rFonts w:ascii="Times New Roman" w:hAnsi="Times New Roman" w:cs="Times New Roman"/>
+          <w:sz w:val="22"/>
+          <w:szCs w:val="22"/>
+        </w:rPr>
+        <w:t>[ECDU responsável pelo Visualizar Usuário]</w:t>
+      </w:r>
+    </w:p>
+    <w:p>
+      <w:pPr>
+        <w:pStyle w:val="PargrafodaLista"/>
+        <w:numPr>
+          <w:ilvl w:val="0"/>
+          <w:numId w:val="7"/>
+        </w:numPr>
+        <w:spacing w:after="0"/>
+        <w:rPr>
+          <w:rFonts w:ascii="Times New Roman" w:hAnsi="Times New Roman" w:cs="Times New Roman"/>
+          <w:sz w:val="22"/>
+          <w:szCs w:val="22"/>
+        </w:rPr>
+      </w:pPr>
+      <w:r>
+        <w:rPr>
+          <w:rFonts w:ascii="Times New Roman" w:hAnsi="Times New Roman" w:cs="Times New Roman"/>
+          <w:sz w:val="22"/>
+          <w:szCs w:val="22"/>
+        </w:rPr>
+        <w:t>O ator seleciona o registro que deseja alterar.</w:t>
+      </w:r>
+    </w:p>
+    <w:p>
+      <w:pPr>
+        <w:pStyle w:val="PargrafodaLista"/>
+        <w:numPr>
+          <w:ilvl w:val="0"/>
+          <w:numId w:val="7"/>
+        </w:numPr>
+        <w:spacing w:after="0"/>
+        <w:rPr>
+          <w:rFonts w:ascii="Times New Roman" w:hAnsi="Times New Roman" w:cs="Times New Roman"/>
+          <w:sz w:val="22"/>
+          <w:szCs w:val="22"/>
+        </w:rPr>
+      </w:pPr>
+      <w:r>
+        <w:rPr>
+          <w:rFonts w:ascii="Times New Roman" w:hAnsi="Times New Roman" w:cs="Times New Roman"/>
+          <w:sz w:val="22"/>
+          <w:szCs w:val="22"/>
+        </w:rPr>
+        <w:t xml:space="preserve">Clica no botão  </w:t>
+      </w:r>
+      <w:r>
+        <w:rPr>
+          <w:rFonts w:ascii="Times New Roman" w:hAnsi="Times New Roman" w:cs="Times New Roman"/>
+          <w:noProof/>
+          <w:sz w:val="22"/>
+          <w:szCs w:val="22"/>
+          <w:lang w:eastAsia="pt-BR"/>
+        </w:rPr>
+        <w:drawing>
+          <wp:inline distT="0" distB="0" distL="0" distR="0">
+            <wp:extent cx="142875" cy="142875"/>
+            <wp:effectExtent l="0" t="0" r="9525" b="9525"/>
+            <wp:docPr id="1" name="Imagem 1" descr="C:\ambiente\desenvolvimento\workspace\cursos\sauron\src\main\webapp\resources\img\btnEditar_preto-20x20.png"/>
+            <wp:cNvGraphicFramePr>
+              <a:graphicFrameLocks xmlns:a="http://schemas.openxmlformats.org/drawingml/2006/main" noChangeAspect="1"/>
+            </wp:cNvGraphicFramePr>
+            <a:graphic xmlns:a="http://schemas.openxmlformats.org/drawingml/2006/main">
+              <a:graphicData uri="http://schemas.openxmlformats.org/drawingml/2006/picture">
+                <pic:pic xmlns:pic="http://schemas.openxmlformats.org/drawingml/2006/picture">
+                  <pic:nvPicPr>
+                    <pic:cNvPr id="0" name="Picture 1" descr="C:\ambiente\desenvolvimento\workspace\cursos\sauron\src\main\webapp\resources\img\btnEditar_preto-20x20.png"/>
+                    <pic:cNvPicPr>
+                      <a:picLocks noChangeAspect="1" noChangeArrowheads="1"/>
+                    </pic:cNvPicPr>
+                  </pic:nvPicPr>
+                  <pic:blipFill>
+                    <a:blip r:embed="rId13">
+                      <a:extLst>
+                        <a:ext uri="{28A0092B-C50C-407E-A947-70E740481C1C}">
+                          <a14:useLocalDpi xmlns:a14="http://schemas.microsoft.com/office/drawing/2010/main" val="0"/>
+                        </a:ext>
+                      </a:extLst>
+                    </a:blip>
+                    <a:srcRect/>
+                    <a:stretch>
+                      <a:fillRect/>
+                    </a:stretch>
+                  </pic:blipFill>
+                  <pic:spPr bwMode="auto">
+                    <a:xfrm>
+                      <a:off x="0" y="0"/>
+                      <a:ext cx="142875" cy="142875"/>
+                    </a:xfrm>
+                    <a:prstGeom prst="rect">
+                      <a:avLst/>
+                    </a:prstGeom>
+                    <a:noFill/>
+                    <a:ln>
+                      <a:noFill/>
+                    </a:ln>
+                  </pic:spPr>
+                </pic:pic>
+              </a:graphicData>
+            </a:graphic>
+          </wp:inline>
+        </w:drawing>
+      </w:r>
+      <w:r>
+        <w:rPr>
+          <w:rFonts w:ascii="Times New Roman" w:hAnsi="Times New Roman" w:cs="Times New Roman"/>
+          <w:sz w:val="22"/>
+          <w:szCs w:val="22"/>
+        </w:rPr>
+        <w:t xml:space="preserve"> para ser redirecionado para a página de edição de registro.</w:t>
+      </w:r>
+    </w:p>
+    <w:p>
+      <w:pPr>
+        <w:pStyle w:val="PargrafodaLista"/>
+        <w:numPr>
+          <w:ilvl w:val="0"/>
+          <w:numId w:val="7"/>
+        </w:numPr>
+        <w:spacing w:after="0"/>
+        <w:rPr>
+          <w:rFonts w:ascii="Times New Roman" w:hAnsi="Times New Roman" w:cs="Times New Roman"/>
+          <w:sz w:val="22"/>
+          <w:szCs w:val="22"/>
+        </w:rPr>
+      </w:pPr>
+      <w:r>
+        <w:rPr>
+          <w:rFonts w:ascii="Times New Roman" w:hAnsi="Times New Roman" w:cs="Times New Roman"/>
+          <w:sz w:val="22"/>
+          <w:szCs w:val="22"/>
+        </w:rPr>
+        <w:t>Os campos e-mail e CPF estarão bloqueados, podendo o ator apenas editar o nome e a senha</w:t>
+      </w:r>
+      <w:r>
+        <w:rPr>
+          <w:rFonts w:ascii="Times New Roman" w:hAnsi="Times New Roman" w:cs="Times New Roman"/>
+          <w:sz w:val="22"/>
+          <w:szCs w:val="22"/>
+        </w:rPr>
+        <w:t>.</w:t>
+      </w:r>
+    </w:p>
+    <w:p>
+      <w:pPr>
+        <w:pStyle w:val="PargrafodaLista"/>
+        <w:spacing w:after="0"/>
+        <w:ind w:left="1080"/>
+        <w:rPr>
+          <w:rFonts w:ascii="Times New Roman" w:hAnsi="Times New Roman" w:cs="Times New Roman"/>
+          <w:sz w:val="22"/>
+          <w:szCs w:val="22"/>
+        </w:rPr>
+      </w:pPr>
+    </w:p>
+    <w:p>
+      <w:pPr>
+        <w:pStyle w:val="PargrafodaLista"/>
+        <w:spacing w:after="0"/>
+        <w:ind w:left="1080"/>
+        <w:rPr>
+          <w:rFonts w:ascii="Times New Roman" w:hAnsi="Times New Roman" w:cs="Times New Roman"/>
+          <w:sz w:val="22"/>
+          <w:szCs w:val="22"/>
+        </w:rPr>
+      </w:pPr>
+      <w:r>
+        <w:rPr>
+          <w:rFonts w:ascii="Times New Roman" w:hAnsi="Times New Roman" w:cs="Times New Roman"/>
+          <w:sz w:val="22"/>
+          <w:szCs w:val="22"/>
+        </w:rPr>
+        <w:t>[Fluxo Alternativo - Cancelar]</w:t>
+      </w:r>
+    </w:p>
+    <w:p>
+      <w:pPr>
+        <w:pStyle w:val="PargrafodaLista"/>
+        <w:spacing w:after="0"/>
+        <w:ind w:left="1080"/>
+        <w:rPr>
+          <w:rFonts w:ascii="Times New Roman" w:hAnsi="Times New Roman" w:cs="Times New Roman"/>
+          <w:sz w:val="22"/>
+          <w:szCs w:val="22"/>
+        </w:rPr>
+      </w:pPr>
+      <w:r>
+        <w:rPr>
+          <w:rFonts w:ascii="Times New Roman" w:hAnsi="Times New Roman" w:cs="Times New Roman"/>
+          <w:sz w:val="22"/>
+          <w:szCs w:val="22"/>
+        </w:rPr>
+        <w:t>[Fluxo Alternativo – Limpar]</w:t>
+      </w:r>
+    </w:p>
+    <w:p>
+      <w:pPr>
+        <w:pStyle w:val="PargrafodaLista"/>
+        <w:spacing w:after="0"/>
+        <w:ind w:left="1080"/>
+        <w:rPr>
+          <w:rFonts w:ascii="Times New Roman" w:hAnsi="Times New Roman" w:cs="Times New Roman"/>
+          <w:sz w:val="22"/>
+          <w:szCs w:val="22"/>
+        </w:rPr>
+      </w:pPr>
+      <w:r>
+        <w:rPr>
+          <w:rFonts w:ascii="Times New Roman" w:hAnsi="Times New Roman" w:cs="Times New Roman"/>
+          <w:sz w:val="22"/>
+          <w:szCs w:val="22"/>
+        </w:rPr>
+        <w:t xml:space="preserve">[Fluxo Alternativo - </w:t>
+      </w:r>
+      <w:r>
+        <w:rPr>
+          <w:rFonts w:ascii="Times New Roman" w:hAnsi="Times New Roman" w:cs="Times New Roman"/>
+          <w:sz w:val="22"/>
+          <w:szCs w:val="22"/>
+        </w:rPr>
+        <w:t>Pesquisar</w:t>
+      </w:r>
+      <w:r>
+        <w:rPr>
+          <w:rFonts w:ascii="Times New Roman" w:hAnsi="Times New Roman" w:cs="Times New Roman"/>
+          <w:sz w:val="22"/>
+          <w:szCs w:val="22"/>
+        </w:rPr>
+        <w:t>]</w:t>
+      </w:r>
+    </w:p>
+    <w:p>
+      <w:pPr>
+        <w:pStyle w:val="PargrafodaLista"/>
+        <w:spacing w:after="0"/>
+        <w:ind w:left="1080"/>
+        <w:rPr>
+          <w:rFonts w:ascii="Times New Roman" w:hAnsi="Times New Roman" w:cs="Times New Roman"/>
+          <w:sz w:val="22"/>
+          <w:szCs w:val="22"/>
+        </w:rPr>
+      </w:pPr>
+    </w:p>
+    <w:p>
+      <w:pPr>
+        <w:pStyle w:val="PargrafodaLista"/>
+        <w:numPr>
+          <w:ilvl w:val="0"/>
+          <w:numId w:val="7"/>
+        </w:numPr>
+        <w:spacing w:after="0"/>
+        <w:rPr>
+          <w:rFonts w:ascii="Times New Roman" w:hAnsi="Times New Roman" w:cs="Times New Roman"/>
+          <w:sz w:val="22"/>
+          <w:szCs w:val="22"/>
+        </w:rPr>
+      </w:pPr>
+      <w:r>
+        <w:rPr>
+          <w:rFonts w:ascii="Times New Roman" w:hAnsi="Times New Roman" w:cs="Times New Roman"/>
+          <w:sz w:val="22"/>
+          <w:szCs w:val="22"/>
+        </w:rPr>
+        <w:t>Clique em editar para finalizar a operação.</w:t>
+      </w:r>
+    </w:p>
+    <w:p>
+      <w:pPr>
+        <w:spacing w:after="0"/>
+        <w:rPr>
+          <w:rFonts w:ascii="Times New Roman" w:hAnsi="Times New Roman" w:cs="Times New Roman"/>
+          <w:sz w:val="22"/>
+          <w:szCs w:val="22"/>
+        </w:rPr>
+      </w:pPr>
+    </w:p>
+    <w:p>
+      <w:pPr>
+        <w:spacing w:after="0"/>
+        <w:ind w:firstLine="708"/>
+        <w:rPr>
+          <w:rFonts w:ascii="Times New Roman" w:hAnsi="Times New Roman" w:cs="Times New Roman"/>
+          <w:sz w:val="22"/>
+          <w:szCs w:val="22"/>
+        </w:rPr>
+      </w:pPr>
+      <w:r>
+        <w:rPr>
+          <w:rFonts w:ascii="Times New Roman" w:hAnsi="Times New Roman" w:cs="Times New Roman"/>
+          <w:sz w:val="22"/>
+          <w:szCs w:val="22"/>
+        </w:rPr>
+        <w:t xml:space="preserve">Fluxo Alternativo </w:t>
+      </w:r>
+      <w:r>
+        <w:rPr>
+          <w:rFonts w:ascii="Times New Roman" w:hAnsi="Times New Roman" w:cs="Times New Roman"/>
+          <w:sz w:val="22"/>
+          <w:szCs w:val="22"/>
+        </w:rPr>
+        <w:t>–</w:t>
+      </w:r>
+      <w:r>
+        <w:rPr>
+          <w:rFonts w:ascii="Times New Roman" w:hAnsi="Times New Roman" w:cs="Times New Roman"/>
+          <w:sz w:val="22"/>
+          <w:szCs w:val="22"/>
+        </w:rPr>
+        <w:t xml:space="preserve"> Cancelar</w:t>
+      </w:r>
+    </w:p>
+    <w:p>
+      <w:pPr>
+        <w:pStyle w:val="PargrafodaLista"/>
+        <w:numPr>
+          <w:ilvl w:val="0"/>
+          <w:numId w:val="13"/>
+        </w:numPr>
+        <w:spacing w:after="0"/>
+        <w:rPr>
+          <w:rFonts w:ascii="Times New Roman" w:hAnsi="Times New Roman" w:cs="Times New Roman"/>
+          <w:sz w:val="22"/>
+          <w:szCs w:val="22"/>
+        </w:rPr>
+      </w:pPr>
+      <w:r>
+        <w:rPr>
+          <w:rFonts w:ascii="Times New Roman" w:hAnsi="Times New Roman" w:cs="Times New Roman"/>
+          <w:sz w:val="22"/>
+          <w:szCs w:val="22"/>
+        </w:rPr>
+        <w:t>O ator clica no botão cancelar e finaliza a operação.</w:t>
+      </w:r>
+    </w:p>
+    <w:p>
+      <w:pPr>
+        <w:pStyle w:val="PargrafodaLista"/>
+        <w:numPr>
+          <w:ilvl w:val="0"/>
+          <w:numId w:val="13"/>
+        </w:numPr>
+        <w:spacing w:after="0"/>
+        <w:rPr>
+          <w:rFonts w:ascii="Times New Roman" w:hAnsi="Times New Roman" w:cs="Times New Roman"/>
+          <w:sz w:val="22"/>
+          <w:szCs w:val="22"/>
+        </w:rPr>
+      </w:pPr>
+      <w:r>
+        <w:rPr>
+          <w:rFonts w:ascii="Times New Roman" w:hAnsi="Times New Roman" w:cs="Times New Roman"/>
+          <w:sz w:val="22"/>
+          <w:szCs w:val="22"/>
+        </w:rPr>
+        <w:t>O ator é redirecionado para a tela inicial do caso de uso.</w:t>
+      </w:r>
+    </w:p>
+    <w:p>
+      <w:pPr>
+        <w:spacing w:after="0"/>
+        <w:ind w:firstLine="708"/>
+        <w:rPr>
+          <w:rFonts w:ascii="Times New Roman" w:hAnsi="Times New Roman" w:cs="Times New Roman"/>
+          <w:sz w:val="22"/>
+          <w:szCs w:val="22"/>
+        </w:rPr>
+      </w:pPr>
+      <w:r>
+        <w:rPr>
+          <w:rFonts w:ascii="Times New Roman" w:hAnsi="Times New Roman" w:cs="Times New Roman"/>
+          <w:sz w:val="22"/>
+          <w:szCs w:val="22"/>
+        </w:rPr>
+        <w:t xml:space="preserve">Fluxo Alternativo </w:t>
+      </w:r>
+      <w:r>
+        <w:rPr>
+          <w:rFonts w:ascii="Times New Roman" w:hAnsi="Times New Roman" w:cs="Times New Roman"/>
+          <w:sz w:val="22"/>
+          <w:szCs w:val="22"/>
+        </w:rPr>
+        <w:t>–</w:t>
+      </w:r>
+      <w:r>
+        <w:rPr>
+          <w:rFonts w:ascii="Times New Roman" w:hAnsi="Times New Roman" w:cs="Times New Roman"/>
+          <w:sz w:val="22"/>
+          <w:szCs w:val="22"/>
+        </w:rPr>
+        <w:t xml:space="preserve"> </w:t>
+      </w:r>
+      <w:r>
+        <w:rPr>
+          <w:rFonts w:ascii="Times New Roman" w:hAnsi="Times New Roman" w:cs="Times New Roman"/>
+          <w:sz w:val="22"/>
+          <w:szCs w:val="22"/>
+        </w:rPr>
+        <w:t>Limpar</w:t>
+      </w:r>
+    </w:p>
+    <w:p>
+      <w:pPr>
+        <w:pStyle w:val="PargrafodaLista"/>
+        <w:numPr>
+          <w:ilvl w:val="0"/>
+          <w:numId w:val="14"/>
+        </w:numPr>
+        <w:spacing w:after="0"/>
+        <w:rPr>
+          <w:rFonts w:ascii="Times New Roman" w:hAnsi="Times New Roman" w:cs="Times New Roman"/>
+          <w:sz w:val="22"/>
+          <w:szCs w:val="22"/>
+        </w:rPr>
+      </w:pPr>
+      <w:r>
+        <w:rPr>
+          <w:rFonts w:ascii="Times New Roman" w:hAnsi="Times New Roman" w:cs="Times New Roman"/>
+          <w:sz w:val="22"/>
+          <w:szCs w:val="22"/>
+        </w:rPr>
+        <w:t>O ator clica no botão limpar para apagar todos os dados.</w:t>
+      </w:r>
+    </w:p>
+    <w:p>
+      <w:pPr>
+        <w:spacing w:after="0"/>
+        <w:ind w:firstLine="708"/>
+        <w:rPr>
+          <w:rFonts w:ascii="Times New Roman" w:hAnsi="Times New Roman" w:cs="Times New Roman"/>
+          <w:sz w:val="22"/>
+          <w:szCs w:val="22"/>
+        </w:rPr>
+      </w:pPr>
+      <w:r>
+        <w:rPr>
+          <w:rFonts w:ascii="Times New Roman" w:hAnsi="Times New Roman" w:cs="Times New Roman"/>
+          <w:sz w:val="22"/>
+          <w:szCs w:val="22"/>
+        </w:rPr>
+        <w:t xml:space="preserve">Fluxo Alternativo </w:t>
+      </w:r>
+      <w:r>
+        <w:rPr>
+          <w:rFonts w:ascii="Times New Roman" w:hAnsi="Times New Roman" w:cs="Times New Roman"/>
+          <w:sz w:val="22"/>
+          <w:szCs w:val="22"/>
+        </w:rPr>
+        <w:t>–</w:t>
+      </w:r>
+      <w:r>
+        <w:rPr>
+          <w:rFonts w:ascii="Times New Roman" w:hAnsi="Times New Roman" w:cs="Times New Roman"/>
+          <w:sz w:val="22"/>
+          <w:szCs w:val="22"/>
+        </w:rPr>
+        <w:t xml:space="preserve"> </w:t>
+      </w:r>
+      <w:r>
+        <w:rPr>
+          <w:rFonts w:ascii="Times New Roman" w:hAnsi="Times New Roman" w:cs="Times New Roman"/>
+          <w:sz w:val="22"/>
+          <w:szCs w:val="22"/>
+        </w:rPr>
+        <w:t>Pesquisar</w:t>
+      </w:r>
+    </w:p>
+    <w:p>
+      <w:pPr>
+        <w:pStyle w:val="PargrafodaLista"/>
+        <w:numPr>
+          <w:ilvl w:val="0"/>
+          <w:numId w:val="15"/>
+        </w:numPr>
+        <w:spacing w:after="0"/>
+        <w:rPr>
+          <w:rFonts w:ascii="Times New Roman" w:hAnsi="Times New Roman" w:cs="Times New Roman"/>
+          <w:sz w:val="22"/>
+          <w:szCs w:val="22"/>
+        </w:rPr>
+      </w:pPr>
+      <w:r>
+        <w:rPr>
+          <w:rFonts w:ascii="Times New Roman" w:hAnsi="Times New Roman" w:cs="Times New Roman"/>
+          <w:sz w:val="22"/>
+          <w:szCs w:val="22"/>
+        </w:rPr>
+        <w:t xml:space="preserve">O ator é redirecionado para o caso de uso Visualizar </w:t>
+      </w:r>
+      <w:proofErr w:type="gramStart"/>
+      <w:r>
+        <w:rPr>
+          <w:rFonts w:ascii="Times New Roman" w:hAnsi="Times New Roman" w:cs="Times New Roman"/>
+          <w:sz w:val="22"/>
+          <w:szCs w:val="22"/>
+        </w:rPr>
+        <w:t>Usuário</w:t>
+      </w:r>
+      <w:r>
+        <w:rPr>
+          <w:rFonts w:ascii="Times New Roman" w:hAnsi="Times New Roman" w:cs="Times New Roman"/>
+          <w:sz w:val="22"/>
+          <w:szCs w:val="22"/>
+        </w:rPr>
+        <w:t>[</w:t>
+      </w:r>
+      <w:proofErr w:type="gramEnd"/>
+      <w:r>
+        <w:rPr>
+          <w:rFonts w:ascii="Times New Roman" w:hAnsi="Times New Roman" w:cs="Times New Roman"/>
+          <w:sz w:val="22"/>
+          <w:szCs w:val="22"/>
+        </w:rPr>
+        <w:t>ECDU responsável pelo Visualizar Usuário</w:t>
+      </w:r>
+      <w:r>
+        <w:rPr>
+          <w:rFonts w:ascii="Times New Roman" w:hAnsi="Times New Roman" w:cs="Times New Roman"/>
+          <w:sz w:val="22"/>
+          <w:szCs w:val="22"/>
+        </w:rPr>
+        <w:t>]</w:t>
+      </w:r>
+    </w:p>
+    <w:p>
+      <w:pPr>
+        <w:spacing w:after="0"/>
+        <w:rPr>
+          <w:rFonts w:ascii="Times New Roman" w:hAnsi="Times New Roman" w:cs="Times New Roman"/>
+          <w:sz w:val="22"/>
+          <w:szCs w:val="22"/>
+        </w:rPr>
+      </w:pPr>
+    </w:p>
+    <w:p>
+      <w:pPr>
+        <w:pStyle w:val="PargrafodaLista"/>
+        <w:numPr>
+          <w:ilvl w:val="0"/>
+          <w:numId w:val="9"/>
+        </w:numPr>
+        <w:spacing w:after="0"/>
+        <w:rPr>
+          <w:rFonts w:ascii="Times New Roman" w:hAnsi="Times New Roman" w:cs="Times New Roman"/>
+          <w:sz w:val="22"/>
+          <w:szCs w:val="22"/>
+        </w:rPr>
+      </w:pPr>
+      <w:r>
+        <w:rPr>
+          <w:rFonts w:ascii="Times New Roman" w:hAnsi="Times New Roman" w:cs="Times New Roman"/>
+          <w:sz w:val="22"/>
+          <w:szCs w:val="22"/>
+        </w:rPr>
+        <w:t>Excluir</w:t>
+      </w:r>
+    </w:p>
+    <w:p>
+      <w:pPr>
+        <w:pStyle w:val="PargrafodaLista"/>
+        <w:numPr>
+          <w:ilvl w:val="0"/>
+          <w:numId w:val="10"/>
+        </w:numPr>
+        <w:spacing w:after="0"/>
+        <w:rPr>
+          <w:rFonts w:ascii="Times New Roman" w:hAnsi="Times New Roman" w:cs="Times New Roman"/>
+          <w:sz w:val="22"/>
+          <w:szCs w:val="22"/>
+        </w:rPr>
+      </w:pPr>
+      <w:r>
+        <w:rPr>
+          <w:rFonts w:ascii="Times New Roman" w:hAnsi="Times New Roman" w:cs="Times New Roman"/>
+          <w:sz w:val="22"/>
+          <w:szCs w:val="22"/>
+        </w:rPr>
+        <w:t>[ECDU responsável pelo Visualizar Usuário]</w:t>
+      </w:r>
+    </w:p>
+    <w:p>
+      <w:pPr>
+        <w:pStyle w:val="PargrafodaLista"/>
+        <w:numPr>
+          <w:ilvl w:val="0"/>
+          <w:numId w:val="10"/>
+        </w:numPr>
+        <w:spacing w:after="0"/>
+        <w:rPr>
+          <w:rFonts w:ascii="Times New Roman" w:hAnsi="Times New Roman" w:cs="Times New Roman"/>
+          <w:sz w:val="22"/>
+          <w:szCs w:val="22"/>
+        </w:rPr>
+      </w:pPr>
+      <w:r>
+        <w:rPr>
+          <w:rFonts w:ascii="Times New Roman" w:hAnsi="Times New Roman" w:cs="Times New Roman"/>
+          <w:sz w:val="22"/>
+          <w:szCs w:val="22"/>
+        </w:rPr>
+        <w:t>O ator seleciona o registro que deseja remover.</w:t>
+      </w:r>
+    </w:p>
+    <w:p>
+      <w:pPr>
+        <w:pStyle w:val="PargrafodaLista"/>
+        <w:numPr>
+          <w:ilvl w:val="0"/>
+          <w:numId w:val="10"/>
+        </w:numPr>
+        <w:spacing w:after="0"/>
+        <w:rPr>
+          <w:rFonts w:ascii="Times New Roman" w:hAnsi="Times New Roman" w:cs="Times New Roman"/>
+          <w:sz w:val="22"/>
+          <w:szCs w:val="22"/>
+        </w:rPr>
+      </w:pPr>
+      <w:r>
+        <w:rPr>
+          <w:rFonts w:ascii="Times New Roman" w:hAnsi="Times New Roman" w:cs="Times New Roman"/>
+          <w:sz w:val="22"/>
+          <w:szCs w:val="22"/>
+        </w:rPr>
+        <w:t>Após a escolha o ator deve c</w:t>
+      </w:r>
+      <w:r>
+        <w:rPr>
+          <w:rFonts w:ascii="Times New Roman" w:hAnsi="Times New Roman" w:cs="Times New Roman"/>
+          <w:sz w:val="22"/>
+          <w:szCs w:val="22"/>
+        </w:rPr>
+        <w:t xml:space="preserve">licar no botão  </w:t>
+      </w:r>
+      <w:r>
+        <w:rPr>
+          <w:rFonts w:ascii="Times New Roman" w:hAnsi="Times New Roman" w:cs="Times New Roman"/>
+          <w:noProof/>
+          <w:sz w:val="22"/>
+          <w:szCs w:val="22"/>
+          <w:lang w:eastAsia="pt-BR"/>
+        </w:rPr>
+        <w:drawing>
+          <wp:inline distT="0" distB="0" distL="0" distR="0" wp14:anchorId="36643714" wp14:editId="3DA1C857">
+            <wp:extent cx="142875" cy="142875"/>
+            <wp:effectExtent l="0" t="0" r="9525" b="9525"/>
+            <wp:docPr id="2" name="Imagem 2" descr="C:\ambiente\desenvolvimento\workspace\cursos\sauron\src\main\webapp\resources\img\btnRemover_preto-20x20.png"/>
+            <wp:cNvGraphicFramePr>
+              <a:graphicFrameLocks xmlns:a="http://schemas.openxmlformats.org/drawingml/2006/main" noChangeAspect="1"/>
+            </wp:cNvGraphicFramePr>
+            <a:graphic xmlns:a="http://schemas.openxmlformats.org/drawingml/2006/main">
+              <a:graphicData uri="http://schemas.openxmlformats.org/drawingml/2006/picture">
+                <pic:pic xmlns:pic="http://schemas.openxmlformats.org/drawingml/2006/picture">
+                  <pic:nvPicPr>
+                    <pic:cNvPr id="0" name="Picture 2" descr="C:\ambiente\desenvolvimento\workspace\cursos\sauron\src\main\webapp\resources\img\btnRemover_preto-20x20.png"/>
+                    <pic:cNvPicPr>
+                      <a:picLocks noChangeAspect="1" noChangeArrowheads="1"/>
+                    </pic:cNvPicPr>
+                  </pic:nvPicPr>
+                  <pic:blipFill>
+                    <a:blip r:embed="rId14">
+                      <a:extLst>
+                        <a:ext uri="{28A0092B-C50C-407E-A947-70E740481C1C}">
+                          <a14:useLocalDpi xmlns:a14="http://schemas.microsoft.com/office/drawing/2010/main" val="0"/>
+                        </a:ext>
+                      </a:extLst>
+                    </a:blip>
+                    <a:srcRect/>
+                    <a:stretch>
+                      <a:fillRect/>
+                    </a:stretch>
+                  </pic:blipFill>
+                  <pic:spPr bwMode="auto">
+                    <a:xfrm>
+                      <a:off x="0" y="0"/>
+                      <a:ext cx="142875" cy="142875"/>
+                    </a:xfrm>
+                    <a:prstGeom prst="rect">
+                      <a:avLst/>
+                    </a:prstGeom>
+                    <a:noFill/>
+                    <a:ln>
+                      <a:noFill/>
+                    </a:ln>
+                  </pic:spPr>
+                </pic:pic>
+              </a:graphicData>
+            </a:graphic>
+          </wp:inline>
+        </w:drawing>
+      </w:r>
+      <w:r>
+        <w:rPr>
+          <w:rFonts w:ascii="Times New Roman" w:hAnsi="Times New Roman" w:cs="Times New Roman"/>
+          <w:sz w:val="22"/>
+          <w:szCs w:val="22"/>
+        </w:rPr>
+        <w:t xml:space="preserve"> </w:t>
+      </w:r>
+      <w:r>
+        <w:rPr>
+          <w:rFonts w:ascii="Times New Roman" w:hAnsi="Times New Roman" w:cs="Times New Roman"/>
+          <w:sz w:val="22"/>
+          <w:szCs w:val="22"/>
+        </w:rPr>
+        <w:t xml:space="preserve"> para iniciar o p</w:t>
+      </w:r>
+      <w:bookmarkStart w:id="0" w:name="_GoBack"/>
+      <w:bookmarkEnd w:id="0"/>
+      <w:r>
+        <w:rPr>
+          <w:rFonts w:ascii="Times New Roman" w:hAnsi="Times New Roman" w:cs="Times New Roman"/>
+          <w:sz w:val="22"/>
+          <w:szCs w:val="22"/>
+        </w:rPr>
+        <w:t>rocesso de remoção</w:t>
+      </w:r>
+    </w:p>
+    <w:p>
+      <w:pPr>
+        <w:pStyle w:val="PargrafodaLista"/>
+        <w:numPr>
+          <w:ilvl w:val="0"/>
+          <w:numId w:val="10"/>
+        </w:numPr>
+        <w:spacing w:after="0"/>
+        <w:rPr>
+          <w:rFonts w:ascii="Times New Roman" w:hAnsi="Times New Roman" w:cs="Times New Roman"/>
+          <w:sz w:val="22"/>
+          <w:szCs w:val="22"/>
+        </w:rPr>
+      </w:pPr>
+      <w:r>
+        <w:rPr>
+          <w:rFonts w:ascii="Times New Roman" w:hAnsi="Times New Roman" w:cs="Times New Roman"/>
+          <w:sz w:val="22"/>
+          <w:szCs w:val="22"/>
+        </w:rPr>
+        <w:t>Uma caixa de diálogo irá aparecer.</w:t>
+      </w:r>
+    </w:p>
+    <w:p>
+      <w:pPr>
+        <w:spacing w:after="0"/>
+        <w:ind w:left="720" w:firstLine="360"/>
+        <w:rPr>
+          <w:rFonts w:ascii="Times New Roman" w:hAnsi="Times New Roman" w:cs="Times New Roman"/>
+          <w:sz w:val="22"/>
+          <w:szCs w:val="22"/>
+        </w:rPr>
+      </w:pPr>
+      <w:r>
+        <w:rPr>
+          <w:rFonts w:ascii="Times New Roman" w:hAnsi="Times New Roman" w:cs="Times New Roman"/>
+          <w:sz w:val="22"/>
+          <w:szCs w:val="22"/>
+        </w:rPr>
+        <w:t>[Fluxo alternativo – Remoção]</w:t>
+      </w:r>
+    </w:p>
+    <w:p>
+      <w:pPr>
+        <w:spacing w:after="0"/>
+        <w:rPr>
+          <w:rFonts w:ascii="Times New Roman" w:hAnsi="Times New Roman" w:cs="Times New Roman"/>
+          <w:sz w:val="22"/>
+          <w:szCs w:val="22"/>
+        </w:rPr>
+      </w:pPr>
+    </w:p>
+    <w:p>
+      <w:pPr>
+        <w:spacing w:after="0"/>
+        <w:ind w:firstLine="708"/>
+        <w:rPr>
+          <w:rFonts w:ascii="Times New Roman" w:hAnsi="Times New Roman" w:cs="Times New Roman"/>
+          <w:sz w:val="22"/>
+          <w:szCs w:val="22"/>
+        </w:rPr>
+      </w:pPr>
+      <w:r>
+        <w:rPr>
+          <w:rFonts w:ascii="Times New Roman" w:hAnsi="Times New Roman" w:cs="Times New Roman"/>
+          <w:sz w:val="22"/>
+          <w:szCs w:val="22"/>
+        </w:rPr>
+        <w:t>Fluxo Alternativo</w:t>
+      </w:r>
+      <w:r>
+        <w:rPr>
+          <w:rFonts w:ascii="Times New Roman" w:hAnsi="Times New Roman" w:cs="Times New Roman"/>
+          <w:sz w:val="22"/>
+          <w:szCs w:val="22"/>
+        </w:rPr>
+        <w:t xml:space="preserve"> - Remoção</w:t>
+      </w:r>
+    </w:p>
+    <w:p>
+      <w:pPr>
+        <w:pStyle w:val="PargrafodaLista"/>
+        <w:numPr>
+          <w:ilvl w:val="0"/>
+          <w:numId w:val="11"/>
+        </w:numPr>
+        <w:spacing w:after="0"/>
+        <w:rPr>
+          <w:rFonts w:ascii="Times New Roman" w:hAnsi="Times New Roman" w:cs="Times New Roman"/>
+          <w:sz w:val="22"/>
+          <w:szCs w:val="22"/>
+        </w:rPr>
+      </w:pPr>
+      <w:r>
+        <w:rPr>
+          <w:rFonts w:ascii="Times New Roman" w:hAnsi="Times New Roman" w:cs="Times New Roman"/>
+          <w:sz w:val="22"/>
+          <w:szCs w:val="22"/>
+        </w:rPr>
+        <w:t>Sim</w:t>
+      </w:r>
+    </w:p>
+    <w:p>
+      <w:pPr>
+        <w:pStyle w:val="PargrafodaLista"/>
+        <w:numPr>
+          <w:ilvl w:val="1"/>
+          <w:numId w:val="11"/>
+        </w:numPr>
+        <w:spacing w:after="0"/>
+        <w:rPr>
+          <w:rFonts w:ascii="Times New Roman" w:hAnsi="Times New Roman" w:cs="Times New Roman"/>
+          <w:sz w:val="22"/>
+          <w:szCs w:val="22"/>
+        </w:rPr>
+      </w:pPr>
+      <w:r>
+        <w:rPr>
+          <w:rFonts w:ascii="Times New Roman" w:hAnsi="Times New Roman" w:cs="Times New Roman"/>
+          <w:sz w:val="22"/>
+          <w:szCs w:val="22"/>
+        </w:rPr>
+        <w:t>O registro será excluído.</w:t>
+      </w:r>
+    </w:p>
+    <w:p>
+      <w:pPr>
+        <w:pStyle w:val="PargrafodaLista"/>
+        <w:numPr>
+          <w:ilvl w:val="1"/>
+          <w:numId w:val="11"/>
+        </w:numPr>
+        <w:spacing w:after="0"/>
+        <w:rPr>
+          <w:rFonts w:ascii="Times New Roman" w:hAnsi="Times New Roman" w:cs="Times New Roman"/>
+          <w:sz w:val="22"/>
+          <w:szCs w:val="22"/>
+        </w:rPr>
+      </w:pPr>
+      <w:r>
+        <w:rPr>
+          <w:rFonts w:ascii="Times New Roman" w:hAnsi="Times New Roman" w:cs="Times New Roman"/>
+          <w:sz w:val="22"/>
+          <w:szCs w:val="22"/>
+        </w:rPr>
+        <w:t xml:space="preserve">A exclusão será confirmada e </w:t>
+      </w:r>
+      <w:r>
+        <w:rPr>
+          <w:rFonts w:ascii="Times New Roman" w:hAnsi="Times New Roman" w:cs="Times New Roman"/>
+          <w:sz w:val="22"/>
+          <w:szCs w:val="22"/>
+        </w:rPr>
+        <w:t>a caixa de diálogo será finalizada e r</w:t>
+      </w:r>
+      <w:r>
+        <w:rPr>
+          <w:rFonts w:ascii="Times New Roman" w:hAnsi="Times New Roman" w:cs="Times New Roman"/>
+          <w:sz w:val="22"/>
+          <w:szCs w:val="22"/>
+        </w:rPr>
+        <w:t>etornará para o [ECDU - Visualizar Usuário].</w:t>
+      </w:r>
+    </w:p>
+    <w:p>
+      <w:pPr>
+        <w:spacing w:after="0"/>
+        <w:ind w:left="1428"/>
+        <w:rPr>
+          <w:rFonts w:ascii="Times New Roman" w:hAnsi="Times New Roman" w:cs="Times New Roman"/>
+          <w:sz w:val="22"/>
+          <w:szCs w:val="22"/>
+        </w:rPr>
+      </w:pPr>
+    </w:p>
+    <w:p>
+      <w:pPr>
+        <w:pStyle w:val="PargrafodaLista"/>
+        <w:numPr>
+          <w:ilvl w:val="0"/>
+          <w:numId w:val="11"/>
+        </w:numPr>
+        <w:spacing w:after="0"/>
+        <w:rPr>
+          <w:rFonts w:ascii="Times New Roman" w:hAnsi="Times New Roman" w:cs="Times New Roman"/>
+          <w:sz w:val="22"/>
+          <w:szCs w:val="22"/>
+        </w:rPr>
+      </w:pPr>
+      <w:r>
+        <w:rPr>
+          <w:rFonts w:ascii="Times New Roman" w:hAnsi="Times New Roman" w:cs="Times New Roman"/>
+          <w:sz w:val="22"/>
+          <w:szCs w:val="22"/>
+        </w:rPr>
+        <w:t>Não</w:t>
+      </w:r>
+    </w:p>
+    <w:p>
+      <w:pPr>
+        <w:pStyle w:val="PargrafodaLista"/>
+        <w:numPr>
+          <w:ilvl w:val="1"/>
+          <w:numId w:val="11"/>
+        </w:numPr>
+        <w:spacing w:after="0"/>
+        <w:rPr>
+          <w:rFonts w:ascii="Times New Roman" w:hAnsi="Times New Roman" w:cs="Times New Roman"/>
+          <w:sz w:val="22"/>
+          <w:szCs w:val="22"/>
+        </w:rPr>
+      </w:pPr>
+      <w:r>
+        <w:rPr>
+          <w:rFonts w:ascii="Times New Roman" w:hAnsi="Times New Roman" w:cs="Times New Roman"/>
+          <w:sz w:val="22"/>
+          <w:szCs w:val="22"/>
+        </w:rPr>
+        <w:t>A caixa de diálogo é finalizada</w:t>
+      </w:r>
+      <w:r>
+        <w:rPr>
+          <w:rFonts w:ascii="Times New Roman" w:hAnsi="Times New Roman" w:cs="Times New Roman"/>
+          <w:sz w:val="22"/>
+          <w:szCs w:val="22"/>
+        </w:rPr>
+        <w:t xml:space="preserve"> e retornará para o [ECDU - Visualizar Usuário]</w:t>
+      </w:r>
+    </w:p>
+    <w:p>
+      <w:pPr>
+        <w:spacing w:after="0"/>
+        <w:ind w:left="720" w:firstLine="360"/>
         <w:rPr>
           <w:rFonts w:ascii="Times New Roman" w:hAnsi="Times New Roman" w:cs="Times New Roman"/>
           <w:sz w:val="22"/>
@@ -1148,7 +2453,7 @@
         </w:rPr>
         <w:t>e apresenta a mensagem [</w:t>
       </w:r>
-      <w:hyperlink r:id="rId10" w:anchor="MSG01" w:history="1">
+      <w:hyperlink r:id="rId15" w:anchor="MSG01" w:history="1">
         <w:r>
           <w:rPr>
             <w:rStyle w:val="Hyperlink"/>
@@ -1177,8 +2482,6 @@
           <w:szCs w:val="22"/>
         </w:rPr>
       </w:pPr>
-      <w:bookmarkStart w:id="0" w:name="_GoBack"/>
-      <w:bookmarkEnd w:id="0"/>
     </w:p>
     <w:p>
       <w:pPr>
@@ -1201,28 +2504,33 @@
           <w:sz w:val="22"/>
           <w:szCs w:val="22"/>
         </w:rPr>
-        <w:t>E-Mail/Senha inválidas.</w:t>
-      </w:r>
-    </w:p>
-    <w:p>
-      <w:pPr>
-        <w:spacing w:after="0"/>
-        <w:ind w:left="720" w:firstLine="343"/>
-        <w:rPr>
-          <w:rFonts w:ascii="Times New Roman" w:hAnsi="Times New Roman" w:cs="Times New Roman"/>
-          <w:sz w:val="22"/>
-          <w:szCs w:val="22"/>
-        </w:rPr>
-      </w:pPr>
-      <w:r>
-        <w:rPr>
-          <w:rFonts w:ascii="Times New Roman" w:hAnsi="Times New Roman" w:cs="Times New Roman"/>
-          <w:sz w:val="22"/>
-          <w:szCs w:val="22"/>
-        </w:rPr>
-        <w:t>O sistema verifica que as credenciais informadas estão incorretas e ou não existem e apresenta a mensagem [</w:t>
-      </w:r>
-      <w:hyperlink r:id="rId11" w:anchor="RGN05" w:history="1">
+        <w:lastRenderedPageBreak/>
+        <w:t>E-mail já existe</w:t>
+      </w:r>
+    </w:p>
+    <w:p>
+      <w:pPr>
+        <w:pStyle w:val="PargrafodaLista"/>
+        <w:numPr>
+          <w:ilvl w:val="1"/>
+          <w:numId w:val="4"/>
+        </w:numPr>
+        <w:spacing w:after="0"/>
+        <w:rPr>
+          <w:rFonts w:ascii="Times New Roman" w:hAnsi="Times New Roman" w:cs="Times New Roman"/>
+          <w:sz w:val="22"/>
+          <w:szCs w:val="22"/>
+        </w:rPr>
+      </w:pPr>
+      <w:r>
+        <w:rPr>
+          <w:rFonts w:ascii="Times New Roman" w:hAnsi="Times New Roman" w:cs="Times New Roman"/>
+          <w:sz w:val="22"/>
+          <w:szCs w:val="22"/>
+        </w:rPr>
+        <w:t>O sistema verifica em tempo de execução se um determinado e-mail já existe, caso exista retorna a mensagem [</w:t>
+      </w:r>
+      <w:hyperlink r:id="rId16" w:anchor="MSG03" w:history="1">
         <w:r>
           <w:rPr>
             <w:rStyle w:val="Hyperlink"/>
@@ -1230,84 +2538,7 @@
             <w:sz w:val="22"/>
             <w:szCs w:val="22"/>
           </w:rPr>
-          <w:t>RGN05</w:t>
-        </w:r>
-      </w:hyperlink>
-      <w:r>
-        <w:rPr>
-          <w:rFonts w:ascii="Times New Roman" w:hAnsi="Times New Roman" w:cs="Times New Roman"/>
-          <w:sz w:val="22"/>
-          <w:szCs w:val="22"/>
-        </w:rPr>
-        <w:t>].</w:t>
-      </w:r>
-    </w:p>
-    <w:p>
-      <w:pPr>
-        <w:spacing w:after="0"/>
-        <w:rPr>
-          <w:rFonts w:ascii="Times New Roman" w:hAnsi="Times New Roman" w:cs="Times New Roman"/>
-          <w:sz w:val="22"/>
-          <w:szCs w:val="22"/>
-        </w:rPr>
-      </w:pPr>
-    </w:p>
-    <w:p>
-      <w:pPr>
-        <w:spacing w:after="0"/>
-        <w:rPr>
-          <w:rFonts w:ascii="Times New Roman" w:hAnsi="Times New Roman" w:cs="Times New Roman"/>
-          <w:color w:val="5B9BD5" w:themeColor="accent1"/>
-          <w:sz w:val="22"/>
-          <w:szCs w:val="22"/>
-        </w:rPr>
-      </w:pPr>
-      <w:r>
-        <w:rPr>
-          <w:rFonts w:ascii="Times New Roman" w:hAnsi="Times New Roman" w:cs="Times New Roman"/>
-          <w:color w:val="5B9BD5" w:themeColor="accent1"/>
-          <w:sz w:val="22"/>
-          <w:szCs w:val="22"/>
-        </w:rPr>
-        <w:t>Referências Cruzadas:</w:t>
-      </w:r>
-    </w:p>
-    <w:p>
-      <w:pPr>
-        <w:spacing w:after="0"/>
-        <w:rPr>
-          <w:rFonts w:ascii="Times New Roman" w:hAnsi="Times New Roman" w:cs="Times New Roman"/>
-          <w:sz w:val="22"/>
-          <w:szCs w:val="22"/>
-        </w:rPr>
-      </w:pPr>
-    </w:p>
-    <w:p>
-      <w:pPr>
-        <w:spacing w:after="0"/>
-        <w:rPr>
-          <w:rFonts w:ascii="Times New Roman" w:hAnsi="Times New Roman" w:cs="Times New Roman"/>
-          <w:sz w:val="22"/>
-          <w:szCs w:val="22"/>
-        </w:rPr>
-      </w:pPr>
-      <w:r>
-        <w:rPr>
-          <w:rFonts w:ascii="Times New Roman" w:hAnsi="Times New Roman" w:cs="Times New Roman"/>
-          <w:sz w:val="22"/>
-          <w:szCs w:val="22"/>
-        </w:rPr>
-        <w:tab/>
-      </w:r>
-      <w:hyperlink r:id="rId12" w:history="1">
-        <w:r>
-          <w:rPr>
-            <w:rStyle w:val="Hyperlink"/>
-            <w:rFonts w:ascii="Times New Roman" w:hAnsi="Times New Roman" w:cs="Times New Roman"/>
-            <w:sz w:val="22"/>
-            <w:szCs w:val="22"/>
-          </w:rPr>
-          <w:t>DME</w:t>
+          <w:t>M</w:t>
         </w:r>
         <w:r>
           <w:rPr>
@@ -1316,12 +2547,260 @@
             <w:sz w:val="22"/>
             <w:szCs w:val="22"/>
           </w:rPr>
-          <w:t>06</w:t>
+          <w:t>S</w:t>
+        </w:r>
+        <w:r>
+          <w:rPr>
+            <w:rStyle w:val="Hyperlink"/>
+            <w:rFonts w:ascii="Times New Roman" w:hAnsi="Times New Roman" w:cs="Times New Roman"/>
+            <w:sz w:val="22"/>
+            <w:szCs w:val="22"/>
+          </w:rPr>
+          <w:t>G</w:t>
+        </w:r>
+        <w:r>
+          <w:rPr>
+            <w:rStyle w:val="Hyperlink"/>
+            <w:rFonts w:ascii="Times New Roman" w:hAnsi="Times New Roman" w:cs="Times New Roman"/>
+            <w:sz w:val="22"/>
+            <w:szCs w:val="22"/>
+          </w:rPr>
+          <w:t>03</w:t>
         </w:r>
       </w:hyperlink>
+      <w:r>
+        <w:rPr>
+          <w:rFonts w:ascii="Times New Roman" w:hAnsi="Times New Roman" w:cs="Times New Roman"/>
+          <w:sz w:val="22"/>
+          <w:szCs w:val="22"/>
+        </w:rPr>
+        <w:t>].</w:t>
+      </w:r>
+    </w:p>
+    <w:p>
+      <w:pPr>
+        <w:pStyle w:val="PargrafodaLista"/>
+        <w:numPr>
+          <w:ilvl w:val="0"/>
+          <w:numId w:val="4"/>
+        </w:numPr>
+        <w:spacing w:after="0"/>
+        <w:ind w:left="1063"/>
+        <w:rPr>
+          <w:rFonts w:ascii="Times New Roman" w:hAnsi="Times New Roman" w:cs="Times New Roman"/>
+          <w:sz w:val="22"/>
+          <w:szCs w:val="22"/>
+        </w:rPr>
+      </w:pPr>
+      <w:r>
+        <w:rPr>
+          <w:rFonts w:ascii="Times New Roman" w:hAnsi="Times New Roman" w:cs="Times New Roman"/>
+          <w:sz w:val="22"/>
+          <w:szCs w:val="22"/>
+        </w:rPr>
+        <w:t>CPF já existe</w:t>
+      </w:r>
+    </w:p>
+    <w:p>
+      <w:pPr>
+        <w:pStyle w:val="PargrafodaLista"/>
+        <w:numPr>
+          <w:ilvl w:val="1"/>
+          <w:numId w:val="4"/>
+        </w:numPr>
+        <w:spacing w:after="0"/>
+        <w:rPr>
+          <w:rFonts w:ascii="Times New Roman" w:hAnsi="Times New Roman" w:cs="Times New Roman"/>
+          <w:sz w:val="22"/>
+          <w:szCs w:val="22"/>
+        </w:rPr>
+      </w:pPr>
+      <w:r>
+        <w:rPr>
+          <w:rFonts w:ascii="Times New Roman" w:hAnsi="Times New Roman" w:cs="Times New Roman"/>
+          <w:sz w:val="22"/>
+          <w:szCs w:val="22"/>
+        </w:rPr>
+        <w:t xml:space="preserve">O sistema verifica em tempo de execução se um determinado </w:t>
+      </w:r>
+      <w:proofErr w:type="spellStart"/>
+      <w:r>
+        <w:rPr>
+          <w:rFonts w:ascii="Times New Roman" w:hAnsi="Times New Roman" w:cs="Times New Roman"/>
+          <w:sz w:val="22"/>
+          <w:szCs w:val="22"/>
+        </w:rPr>
+        <w:t>cpf</w:t>
+      </w:r>
+      <w:proofErr w:type="spellEnd"/>
+      <w:r>
+        <w:rPr>
+          <w:rFonts w:ascii="Times New Roman" w:hAnsi="Times New Roman" w:cs="Times New Roman"/>
+          <w:sz w:val="22"/>
+          <w:szCs w:val="22"/>
+        </w:rPr>
+        <w:t xml:space="preserve"> já existe, caso exista retorna a mensagem [</w:t>
+      </w:r>
+      <w:hyperlink r:id="rId17" w:anchor="MSG04" w:history="1">
+        <w:r>
+          <w:rPr>
+            <w:rStyle w:val="Hyperlink"/>
+            <w:rFonts w:ascii="Times New Roman" w:hAnsi="Times New Roman" w:cs="Times New Roman"/>
+            <w:sz w:val="22"/>
+            <w:szCs w:val="22"/>
+          </w:rPr>
+          <w:t>MS</w:t>
+        </w:r>
+        <w:r>
+          <w:rPr>
+            <w:rStyle w:val="Hyperlink"/>
+            <w:rFonts w:ascii="Times New Roman" w:hAnsi="Times New Roman" w:cs="Times New Roman"/>
+            <w:sz w:val="22"/>
+            <w:szCs w:val="22"/>
+          </w:rPr>
+          <w:t>G</w:t>
+        </w:r>
+        <w:r>
+          <w:rPr>
+            <w:rStyle w:val="Hyperlink"/>
+            <w:rFonts w:ascii="Times New Roman" w:hAnsi="Times New Roman" w:cs="Times New Roman"/>
+            <w:sz w:val="22"/>
+            <w:szCs w:val="22"/>
+          </w:rPr>
+          <w:t>04</w:t>
+        </w:r>
+      </w:hyperlink>
+      <w:r>
+        <w:rPr>
+          <w:rFonts w:ascii="Times New Roman" w:hAnsi="Times New Roman" w:cs="Times New Roman"/>
+          <w:sz w:val="22"/>
+          <w:szCs w:val="22"/>
+        </w:rPr>
+        <w:t>].</w:t>
+      </w:r>
+    </w:p>
+    <w:p>
+      <w:pPr>
+        <w:pStyle w:val="PargrafodaLista"/>
+        <w:numPr>
+          <w:ilvl w:val="0"/>
+          <w:numId w:val="4"/>
+        </w:numPr>
+        <w:spacing w:after="0"/>
+        <w:ind w:left="1063"/>
+        <w:rPr>
+          <w:rFonts w:ascii="Times New Roman" w:hAnsi="Times New Roman" w:cs="Times New Roman"/>
+          <w:sz w:val="22"/>
+          <w:szCs w:val="22"/>
+        </w:rPr>
+      </w:pPr>
+      <w:r>
+        <w:rPr>
+          <w:rFonts w:ascii="Times New Roman" w:hAnsi="Times New Roman" w:cs="Times New Roman"/>
+          <w:sz w:val="22"/>
+          <w:szCs w:val="22"/>
+        </w:rPr>
+        <w:t>CPF inválido</w:t>
+      </w:r>
+    </w:p>
+    <w:p>
+      <w:pPr>
+        <w:spacing w:after="0"/>
+        <w:rPr>
+          <w:rFonts w:ascii="Times New Roman" w:hAnsi="Times New Roman" w:cs="Times New Roman"/>
+          <w:sz w:val="22"/>
+          <w:szCs w:val="22"/>
+        </w:rPr>
+      </w:pPr>
+    </w:p>
+    <w:p>
+      <w:pPr>
+        <w:spacing w:after="0"/>
+        <w:rPr>
+          <w:rFonts w:ascii="Times New Roman" w:hAnsi="Times New Roman" w:cs="Times New Roman"/>
+          <w:color w:val="5B9BD5" w:themeColor="accent1"/>
+          <w:sz w:val="22"/>
+          <w:szCs w:val="22"/>
+        </w:rPr>
+      </w:pPr>
+      <w:r>
+        <w:rPr>
+          <w:rFonts w:ascii="Times New Roman" w:hAnsi="Times New Roman" w:cs="Times New Roman"/>
+          <w:color w:val="5B9BD5" w:themeColor="accent1"/>
+          <w:sz w:val="22"/>
+          <w:szCs w:val="22"/>
+        </w:rPr>
+        <w:t>Referências Cruzadas:</w:t>
+      </w:r>
+    </w:p>
+    <w:p>
+      <w:pPr>
+        <w:spacing w:after="0"/>
+        <w:rPr>
+          <w:rFonts w:ascii="Times New Roman" w:hAnsi="Times New Roman" w:cs="Times New Roman"/>
+          <w:sz w:val="22"/>
+          <w:szCs w:val="22"/>
+        </w:rPr>
+      </w:pPr>
+    </w:p>
+    <w:p>
+      <w:pPr>
+        <w:spacing w:after="0"/>
+        <w:rPr>
+          <w:rFonts w:ascii="Times New Roman" w:hAnsi="Times New Roman" w:cs="Times New Roman"/>
+          <w:sz w:val="22"/>
+          <w:szCs w:val="22"/>
+        </w:rPr>
+      </w:pPr>
+      <w:r>
+        <w:rPr>
+          <w:rFonts w:ascii="Times New Roman" w:hAnsi="Times New Roman" w:cs="Times New Roman"/>
+          <w:sz w:val="22"/>
+          <w:szCs w:val="22"/>
+        </w:rPr>
+        <w:tab/>
+      </w:r>
+      <w:hyperlink r:id="rId18" w:history="1">
+        <w:r>
+          <w:rPr>
+            <w:rStyle w:val="Hyperlink"/>
+            <w:rFonts w:ascii="Times New Roman" w:hAnsi="Times New Roman" w:cs="Times New Roman"/>
+            <w:sz w:val="22"/>
+            <w:szCs w:val="22"/>
+          </w:rPr>
+          <w:t>D</w:t>
+        </w:r>
+        <w:r>
+          <w:rPr>
+            <w:rStyle w:val="Hyperlink"/>
+            <w:rFonts w:ascii="Times New Roman" w:hAnsi="Times New Roman" w:cs="Times New Roman"/>
+            <w:sz w:val="22"/>
+            <w:szCs w:val="22"/>
+          </w:rPr>
+          <w:t>M</w:t>
+        </w:r>
+        <w:r>
+          <w:rPr>
+            <w:rStyle w:val="Hyperlink"/>
+            <w:rFonts w:ascii="Times New Roman" w:hAnsi="Times New Roman" w:cs="Times New Roman"/>
+            <w:sz w:val="22"/>
+            <w:szCs w:val="22"/>
+          </w:rPr>
+          <w:t>E</w:t>
+        </w:r>
+        <w:r>
+          <w:rPr>
+            <w:rStyle w:val="Hyperlink"/>
+            <w:rFonts w:ascii="Times New Roman" w:hAnsi="Times New Roman" w:cs="Times New Roman"/>
+            <w:sz w:val="22"/>
+            <w:szCs w:val="22"/>
+          </w:rPr>
+          <w:t>01</w:t>
+        </w:r>
+      </w:hyperlink>
     </w:p>
     <w:sectPr>
-      <w:headerReference w:type="default" r:id="rId13"/>
+      <w:headerReference w:type="default" r:id="rId19"/>
       <w:pgSz w:w="11906" w:h="16838"/>
       <w:pgMar w:top="1417" w:right="1701" w:bottom="1417" w:left="1701" w:header="708" w:footer="708" w:gutter="0"/>
       <w:cols w:space="708"/>
@@ -1684,7 +3163,7 @@
               <w:sz w:val="24"/>
               <w:szCs w:val="24"/>
             </w:rPr>
-            <w:t>1</w:t>
+            <w:t>2</w:t>
           </w:r>
           <w:r>
             <w:rPr>
@@ -1710,6 +3189,273 @@
 <file path=word/numbering.xml><?xml version="1.0" encoding="utf-8"?>
 <w:numbering xmlns:wpc="http://schemas.microsoft.com/office/word/2010/wordprocessingCanvas" xmlns:mc="http://schemas.openxmlformats.org/markup-compatibility/2006" xmlns:o="urn:schemas-microsoft-com:office:office" xmlns:r="http://schemas.openxmlformats.org/officeDocument/2006/relationships" xmlns:m="http://schemas.openxmlformats.org/officeDocument/2006/math" xmlns:v="urn:schemas-microsoft-com:vml" xmlns:wp14="http://schemas.microsoft.com/office/word/2010/wordprocessingDrawing" xmlns:wp="http://schemas.openxmlformats.org/drawingml/2006/wordprocessingDrawing" xmlns:w10="urn:schemas-microsoft-com:office:word" xmlns:w="http://schemas.openxmlformats.org/wordprocessingml/2006/main" xmlns:w14="http://schemas.microsoft.com/office/word/2010/wordml" xmlns:w15="http://schemas.microsoft.com/office/word/2012/wordml" xmlns:wpg="http://schemas.microsoft.com/office/word/2010/wordprocessingGroup" xmlns:wpi="http://schemas.microsoft.com/office/word/2010/wordprocessingInk" xmlns:wne="http://schemas.microsoft.com/office/word/2006/wordml" xmlns:wps="http://schemas.microsoft.com/office/word/2010/wordprocessingShape" mc:Ignorable="w14 w15 wp14">
   <w:abstractNum w:abstractNumId="0">
+    <w:nsid w:val="07DD54D9"/>
+    <w:multiLevelType w:val="hybridMultilevel"/>
+    <w:tmpl w:val="17A21290"/>
+    <w:lvl w:ilvl="0" w:tplc="2C5C3FFC">
+      <w:start w:val="1"/>
+      <w:numFmt w:val="decimal"/>
+      <w:lvlText w:val="%1."/>
+      <w:lvlJc w:val="left"/>
+      <w:pPr>
+        <w:ind w:left="1065" w:hanging="360"/>
+      </w:pPr>
+      <w:rPr>
+        <w:rFonts w:hint="default"/>
+      </w:rPr>
+    </w:lvl>
+    <w:lvl w:ilvl="1" w:tplc="04160019" w:tentative="1">
+      <w:start w:val="1"/>
+      <w:numFmt w:val="lowerLetter"/>
+      <w:lvlText w:val="%2."/>
+      <w:lvlJc w:val="left"/>
+      <w:pPr>
+        <w:ind w:left="1785" w:hanging="360"/>
+      </w:pPr>
+    </w:lvl>
+    <w:lvl w:ilvl="2" w:tplc="0416001B" w:tentative="1">
+      <w:start w:val="1"/>
+      <w:numFmt w:val="lowerRoman"/>
+      <w:lvlText w:val="%3."/>
+      <w:lvlJc w:val="right"/>
+      <w:pPr>
+        <w:ind w:left="2505" w:hanging="180"/>
+      </w:pPr>
+    </w:lvl>
+    <w:lvl w:ilvl="3" w:tplc="0416000F" w:tentative="1">
+      <w:start w:val="1"/>
+      <w:numFmt w:val="decimal"/>
+      <w:lvlText w:val="%4."/>
+      <w:lvlJc w:val="left"/>
+      <w:pPr>
+        <w:ind w:left="3225" w:hanging="360"/>
+      </w:pPr>
+    </w:lvl>
+    <w:lvl w:ilvl="4" w:tplc="04160019" w:tentative="1">
+      <w:start w:val="1"/>
+      <w:numFmt w:val="lowerLetter"/>
+      <w:lvlText w:val="%5."/>
+      <w:lvlJc w:val="left"/>
+      <w:pPr>
+        <w:ind w:left="3945" w:hanging="360"/>
+      </w:pPr>
+    </w:lvl>
+    <w:lvl w:ilvl="5" w:tplc="0416001B" w:tentative="1">
+      <w:start w:val="1"/>
+      <w:numFmt w:val="lowerRoman"/>
+      <w:lvlText w:val="%6."/>
+      <w:lvlJc w:val="right"/>
+      <w:pPr>
+        <w:ind w:left="4665" w:hanging="180"/>
+      </w:pPr>
+    </w:lvl>
+    <w:lvl w:ilvl="6" w:tplc="0416000F" w:tentative="1">
+      <w:start w:val="1"/>
+      <w:numFmt w:val="decimal"/>
+      <w:lvlText w:val="%7."/>
+      <w:lvlJc w:val="left"/>
+      <w:pPr>
+        <w:ind w:left="5385" w:hanging="360"/>
+      </w:pPr>
+    </w:lvl>
+    <w:lvl w:ilvl="7" w:tplc="04160019" w:tentative="1">
+      <w:start w:val="1"/>
+      <w:numFmt w:val="lowerLetter"/>
+      <w:lvlText w:val="%8."/>
+      <w:lvlJc w:val="left"/>
+      <w:pPr>
+        <w:ind w:left="6105" w:hanging="360"/>
+      </w:pPr>
+    </w:lvl>
+    <w:lvl w:ilvl="8" w:tplc="0416001B" w:tentative="1">
+      <w:start w:val="1"/>
+      <w:numFmt w:val="lowerRoman"/>
+      <w:lvlText w:val="%9."/>
+      <w:lvlJc w:val="right"/>
+      <w:pPr>
+        <w:ind w:left="6825" w:hanging="180"/>
+      </w:pPr>
+    </w:lvl>
+  </w:abstractNum>
+  <w:abstractNum w:abstractNumId="1">
+    <w:nsid w:val="0CC46229"/>
+    <w:multiLevelType w:val="hybridMultilevel"/>
+    <w:tmpl w:val="02944C4E"/>
+    <w:lvl w:ilvl="0" w:tplc="0416000F">
+      <w:start w:val="1"/>
+      <w:numFmt w:val="decimal"/>
+      <w:lvlText w:val="%1."/>
+      <w:lvlJc w:val="left"/>
+      <w:pPr>
+        <w:ind w:left="720" w:hanging="360"/>
+      </w:pPr>
+      <w:rPr>
+        <w:rFonts w:hint="default"/>
+      </w:rPr>
+    </w:lvl>
+    <w:lvl w:ilvl="1" w:tplc="04160019" w:tentative="1">
+      <w:start w:val="1"/>
+      <w:numFmt w:val="lowerLetter"/>
+      <w:lvlText w:val="%2."/>
+      <w:lvlJc w:val="left"/>
+      <w:pPr>
+        <w:ind w:left="1440" w:hanging="360"/>
+      </w:pPr>
+    </w:lvl>
+    <w:lvl w:ilvl="2" w:tplc="0416001B" w:tentative="1">
+      <w:start w:val="1"/>
+      <w:numFmt w:val="lowerRoman"/>
+      <w:lvlText w:val="%3."/>
+      <w:lvlJc w:val="right"/>
+      <w:pPr>
+        <w:ind w:left="2160" w:hanging="180"/>
+      </w:pPr>
+    </w:lvl>
+    <w:lvl w:ilvl="3" w:tplc="0416000F" w:tentative="1">
+      <w:start w:val="1"/>
+      <w:numFmt w:val="decimal"/>
+      <w:lvlText w:val="%4."/>
+      <w:lvlJc w:val="left"/>
+      <w:pPr>
+        <w:ind w:left="2880" w:hanging="360"/>
+      </w:pPr>
+    </w:lvl>
+    <w:lvl w:ilvl="4" w:tplc="04160019" w:tentative="1">
+      <w:start w:val="1"/>
+      <w:numFmt w:val="lowerLetter"/>
+      <w:lvlText w:val="%5."/>
+      <w:lvlJc w:val="left"/>
+      <w:pPr>
+        <w:ind w:left="3600" w:hanging="360"/>
+      </w:pPr>
+    </w:lvl>
+    <w:lvl w:ilvl="5" w:tplc="0416001B" w:tentative="1">
+      <w:start w:val="1"/>
+      <w:numFmt w:val="lowerRoman"/>
+      <w:lvlText w:val="%6."/>
+      <w:lvlJc w:val="right"/>
+      <w:pPr>
+        <w:ind w:left="4320" w:hanging="180"/>
+      </w:pPr>
+    </w:lvl>
+    <w:lvl w:ilvl="6" w:tplc="0416000F" w:tentative="1">
+      <w:start w:val="1"/>
+      <w:numFmt w:val="decimal"/>
+      <w:lvlText w:val="%7."/>
+      <w:lvlJc w:val="left"/>
+      <w:pPr>
+        <w:ind w:left="5040" w:hanging="360"/>
+      </w:pPr>
+    </w:lvl>
+    <w:lvl w:ilvl="7" w:tplc="04160019" w:tentative="1">
+      <w:start w:val="1"/>
+      <w:numFmt w:val="lowerLetter"/>
+      <w:lvlText w:val="%8."/>
+      <w:lvlJc w:val="left"/>
+      <w:pPr>
+        <w:ind w:left="5760" w:hanging="360"/>
+      </w:pPr>
+    </w:lvl>
+    <w:lvl w:ilvl="8" w:tplc="0416001B" w:tentative="1">
+      <w:start w:val="1"/>
+      <w:numFmt w:val="lowerRoman"/>
+      <w:lvlText w:val="%9."/>
+      <w:lvlJc w:val="right"/>
+      <w:pPr>
+        <w:ind w:left="6480" w:hanging="180"/>
+      </w:pPr>
+    </w:lvl>
+  </w:abstractNum>
+  <w:abstractNum w:abstractNumId="2">
+    <w:nsid w:val="0DA10D10"/>
+    <w:multiLevelType w:val="hybridMultilevel"/>
+    <w:tmpl w:val="15BAEF94"/>
+    <w:lvl w:ilvl="0" w:tplc="F77C11B8">
+      <w:start w:val="1"/>
+      <w:numFmt w:val="lowerLetter"/>
+      <w:lvlText w:val="%1."/>
+      <w:lvlJc w:val="left"/>
+      <w:pPr>
+        <w:ind w:left="1776" w:hanging="360"/>
+      </w:pPr>
+      <w:rPr>
+        <w:rFonts w:hint="default"/>
+      </w:rPr>
+    </w:lvl>
+    <w:lvl w:ilvl="1" w:tplc="04160019" w:tentative="1">
+      <w:start w:val="1"/>
+      <w:numFmt w:val="lowerLetter"/>
+      <w:lvlText w:val="%2."/>
+      <w:lvlJc w:val="left"/>
+      <w:pPr>
+        <w:ind w:left="2496" w:hanging="360"/>
+      </w:pPr>
+    </w:lvl>
+    <w:lvl w:ilvl="2" w:tplc="0416001B" w:tentative="1">
+      <w:start w:val="1"/>
+      <w:numFmt w:val="lowerRoman"/>
+      <w:lvlText w:val="%3."/>
+      <w:lvlJc w:val="right"/>
+      <w:pPr>
+        <w:ind w:left="3216" w:hanging="180"/>
+      </w:pPr>
+    </w:lvl>
+    <w:lvl w:ilvl="3" w:tplc="0416000F" w:tentative="1">
+      <w:start w:val="1"/>
+      <w:numFmt w:val="decimal"/>
+      <w:lvlText w:val="%4."/>
+      <w:lvlJc w:val="left"/>
+      <w:pPr>
+        <w:ind w:left="3936" w:hanging="360"/>
+      </w:pPr>
+    </w:lvl>
+    <w:lvl w:ilvl="4" w:tplc="04160019" w:tentative="1">
+      <w:start w:val="1"/>
+      <w:numFmt w:val="lowerLetter"/>
+      <w:lvlText w:val="%5."/>
+      <w:lvlJc w:val="left"/>
+      <w:pPr>
+        <w:ind w:left="4656" w:hanging="360"/>
+      </w:pPr>
+    </w:lvl>
+    <w:lvl w:ilvl="5" w:tplc="0416001B" w:tentative="1">
+      <w:start w:val="1"/>
+      <w:numFmt w:val="lowerRoman"/>
+      <w:lvlText w:val="%6."/>
+      <w:lvlJc w:val="right"/>
+      <w:pPr>
+        <w:ind w:left="5376" w:hanging="180"/>
+      </w:pPr>
+    </w:lvl>
+    <w:lvl w:ilvl="6" w:tplc="0416000F" w:tentative="1">
+      <w:start w:val="1"/>
+      <w:numFmt w:val="decimal"/>
+      <w:lvlText w:val="%7."/>
+      <w:lvlJc w:val="left"/>
+      <w:pPr>
+        <w:ind w:left="6096" w:hanging="360"/>
+      </w:pPr>
+    </w:lvl>
+    <w:lvl w:ilvl="7" w:tplc="04160019" w:tentative="1">
+      <w:start w:val="1"/>
+      <w:numFmt w:val="lowerLetter"/>
+      <w:lvlText w:val="%8."/>
+      <w:lvlJc w:val="left"/>
+      <w:pPr>
+        <w:ind w:left="6816" w:hanging="360"/>
+      </w:pPr>
+    </w:lvl>
+    <w:lvl w:ilvl="8" w:tplc="0416001B" w:tentative="1">
+      <w:start w:val="1"/>
+      <w:numFmt w:val="lowerRoman"/>
+      <w:lvlText w:val="%9."/>
+      <w:lvlJc w:val="right"/>
+      <w:pPr>
+        <w:ind w:left="7536" w:hanging="180"/>
+      </w:pPr>
+    </w:lvl>
+  </w:abstractNum>
+  <w:abstractNum w:abstractNumId="3">
     <w:nsid w:val="1C80065A"/>
     <w:multiLevelType w:val="hybridMultilevel"/>
     <w:tmpl w:val="BF4ECDF6"/>
@@ -1798,7 +3544,274 @@
       </w:pPr>
     </w:lvl>
   </w:abstractNum>
-  <w:abstractNum w:abstractNumId="1">
+  <w:abstractNum w:abstractNumId="4">
+    <w:nsid w:val="1CEB26E0"/>
+    <w:multiLevelType w:val="hybridMultilevel"/>
+    <w:tmpl w:val="C16CEC18"/>
+    <w:lvl w:ilvl="0" w:tplc="71622EC6">
+      <w:start w:val="1"/>
+      <w:numFmt w:val="decimal"/>
+      <w:lvlText w:val="%1."/>
+      <w:lvlJc w:val="left"/>
+      <w:pPr>
+        <w:ind w:left="1068" w:hanging="360"/>
+      </w:pPr>
+      <w:rPr>
+        <w:rFonts w:hint="default"/>
+      </w:rPr>
+    </w:lvl>
+    <w:lvl w:ilvl="1" w:tplc="04160019" w:tentative="1">
+      <w:start w:val="1"/>
+      <w:numFmt w:val="lowerLetter"/>
+      <w:lvlText w:val="%2."/>
+      <w:lvlJc w:val="left"/>
+      <w:pPr>
+        <w:ind w:left="1788" w:hanging="360"/>
+      </w:pPr>
+    </w:lvl>
+    <w:lvl w:ilvl="2" w:tplc="0416001B" w:tentative="1">
+      <w:start w:val="1"/>
+      <w:numFmt w:val="lowerRoman"/>
+      <w:lvlText w:val="%3."/>
+      <w:lvlJc w:val="right"/>
+      <w:pPr>
+        <w:ind w:left="2508" w:hanging="180"/>
+      </w:pPr>
+    </w:lvl>
+    <w:lvl w:ilvl="3" w:tplc="0416000F" w:tentative="1">
+      <w:start w:val="1"/>
+      <w:numFmt w:val="decimal"/>
+      <w:lvlText w:val="%4."/>
+      <w:lvlJc w:val="left"/>
+      <w:pPr>
+        <w:ind w:left="3228" w:hanging="360"/>
+      </w:pPr>
+    </w:lvl>
+    <w:lvl w:ilvl="4" w:tplc="04160019" w:tentative="1">
+      <w:start w:val="1"/>
+      <w:numFmt w:val="lowerLetter"/>
+      <w:lvlText w:val="%5."/>
+      <w:lvlJc w:val="left"/>
+      <w:pPr>
+        <w:ind w:left="3948" w:hanging="360"/>
+      </w:pPr>
+    </w:lvl>
+    <w:lvl w:ilvl="5" w:tplc="0416001B" w:tentative="1">
+      <w:start w:val="1"/>
+      <w:numFmt w:val="lowerRoman"/>
+      <w:lvlText w:val="%6."/>
+      <w:lvlJc w:val="right"/>
+      <w:pPr>
+        <w:ind w:left="4668" w:hanging="180"/>
+      </w:pPr>
+    </w:lvl>
+    <w:lvl w:ilvl="6" w:tplc="0416000F" w:tentative="1">
+      <w:start w:val="1"/>
+      <w:numFmt w:val="decimal"/>
+      <w:lvlText w:val="%7."/>
+      <w:lvlJc w:val="left"/>
+      <w:pPr>
+        <w:ind w:left="5388" w:hanging="360"/>
+      </w:pPr>
+    </w:lvl>
+    <w:lvl w:ilvl="7" w:tplc="04160019" w:tentative="1">
+      <w:start w:val="1"/>
+      <w:numFmt w:val="lowerLetter"/>
+      <w:lvlText w:val="%8."/>
+      <w:lvlJc w:val="left"/>
+      <w:pPr>
+        <w:ind w:left="6108" w:hanging="360"/>
+      </w:pPr>
+    </w:lvl>
+    <w:lvl w:ilvl="8" w:tplc="0416001B" w:tentative="1">
+      <w:start w:val="1"/>
+      <w:numFmt w:val="lowerRoman"/>
+      <w:lvlText w:val="%9."/>
+      <w:lvlJc w:val="right"/>
+      <w:pPr>
+        <w:ind w:left="6828" w:hanging="180"/>
+      </w:pPr>
+    </w:lvl>
+  </w:abstractNum>
+  <w:abstractNum w:abstractNumId="5">
+    <w:nsid w:val="1CF47135"/>
+    <w:multiLevelType w:val="hybridMultilevel"/>
+    <w:tmpl w:val="04162B6C"/>
+    <w:lvl w:ilvl="0" w:tplc="A0069560">
+      <w:start w:val="1"/>
+      <w:numFmt w:val="lowerLetter"/>
+      <w:lvlText w:val="%1."/>
+      <w:lvlJc w:val="left"/>
+      <w:pPr>
+        <w:ind w:left="1776" w:hanging="360"/>
+      </w:pPr>
+      <w:rPr>
+        <w:rFonts w:hint="default"/>
+      </w:rPr>
+    </w:lvl>
+    <w:lvl w:ilvl="1" w:tplc="04160019" w:tentative="1">
+      <w:start w:val="1"/>
+      <w:numFmt w:val="lowerLetter"/>
+      <w:lvlText w:val="%2."/>
+      <w:lvlJc w:val="left"/>
+      <w:pPr>
+        <w:ind w:left="2496" w:hanging="360"/>
+      </w:pPr>
+    </w:lvl>
+    <w:lvl w:ilvl="2" w:tplc="0416001B" w:tentative="1">
+      <w:start w:val="1"/>
+      <w:numFmt w:val="lowerRoman"/>
+      <w:lvlText w:val="%3."/>
+      <w:lvlJc w:val="right"/>
+      <w:pPr>
+        <w:ind w:left="3216" w:hanging="180"/>
+      </w:pPr>
+    </w:lvl>
+    <w:lvl w:ilvl="3" w:tplc="0416000F" w:tentative="1">
+      <w:start w:val="1"/>
+      <w:numFmt w:val="decimal"/>
+      <w:lvlText w:val="%4."/>
+      <w:lvlJc w:val="left"/>
+      <w:pPr>
+        <w:ind w:left="3936" w:hanging="360"/>
+      </w:pPr>
+    </w:lvl>
+    <w:lvl w:ilvl="4" w:tplc="04160019" w:tentative="1">
+      <w:start w:val="1"/>
+      <w:numFmt w:val="lowerLetter"/>
+      <w:lvlText w:val="%5."/>
+      <w:lvlJc w:val="left"/>
+      <w:pPr>
+        <w:ind w:left="4656" w:hanging="360"/>
+      </w:pPr>
+    </w:lvl>
+    <w:lvl w:ilvl="5" w:tplc="0416001B" w:tentative="1">
+      <w:start w:val="1"/>
+      <w:numFmt w:val="lowerRoman"/>
+      <w:lvlText w:val="%6."/>
+      <w:lvlJc w:val="right"/>
+      <w:pPr>
+        <w:ind w:left="5376" w:hanging="180"/>
+      </w:pPr>
+    </w:lvl>
+    <w:lvl w:ilvl="6" w:tplc="0416000F" w:tentative="1">
+      <w:start w:val="1"/>
+      <w:numFmt w:val="decimal"/>
+      <w:lvlText w:val="%7."/>
+      <w:lvlJc w:val="left"/>
+      <w:pPr>
+        <w:ind w:left="6096" w:hanging="360"/>
+      </w:pPr>
+    </w:lvl>
+    <w:lvl w:ilvl="7" w:tplc="04160019" w:tentative="1">
+      <w:start w:val="1"/>
+      <w:numFmt w:val="lowerLetter"/>
+      <w:lvlText w:val="%8."/>
+      <w:lvlJc w:val="left"/>
+      <w:pPr>
+        <w:ind w:left="6816" w:hanging="360"/>
+      </w:pPr>
+    </w:lvl>
+    <w:lvl w:ilvl="8" w:tplc="0416001B" w:tentative="1">
+      <w:start w:val="1"/>
+      <w:numFmt w:val="lowerRoman"/>
+      <w:lvlText w:val="%9."/>
+      <w:lvlJc w:val="right"/>
+      <w:pPr>
+        <w:ind w:left="7536" w:hanging="180"/>
+      </w:pPr>
+    </w:lvl>
+  </w:abstractNum>
+  <w:abstractNum w:abstractNumId="6">
+    <w:nsid w:val="224C6538"/>
+    <w:multiLevelType w:val="hybridMultilevel"/>
+    <w:tmpl w:val="9EBC3B70"/>
+    <w:lvl w:ilvl="0" w:tplc="04160019">
+      <w:start w:val="1"/>
+      <w:numFmt w:val="lowerLetter"/>
+      <w:lvlText w:val="%1."/>
+      <w:lvlJc w:val="left"/>
+      <w:pPr>
+        <w:ind w:left="1776" w:hanging="360"/>
+      </w:pPr>
+      <w:rPr>
+        <w:rFonts w:hint="default"/>
+      </w:rPr>
+    </w:lvl>
+    <w:lvl w:ilvl="1" w:tplc="04160019" w:tentative="1">
+      <w:start w:val="1"/>
+      <w:numFmt w:val="lowerLetter"/>
+      <w:lvlText w:val="%2."/>
+      <w:lvlJc w:val="left"/>
+      <w:pPr>
+        <w:ind w:left="2496" w:hanging="360"/>
+      </w:pPr>
+    </w:lvl>
+    <w:lvl w:ilvl="2" w:tplc="0416001B" w:tentative="1">
+      <w:start w:val="1"/>
+      <w:numFmt w:val="lowerRoman"/>
+      <w:lvlText w:val="%3."/>
+      <w:lvlJc w:val="right"/>
+      <w:pPr>
+        <w:ind w:left="3216" w:hanging="180"/>
+      </w:pPr>
+    </w:lvl>
+    <w:lvl w:ilvl="3" w:tplc="0416000F" w:tentative="1">
+      <w:start w:val="1"/>
+      <w:numFmt w:val="decimal"/>
+      <w:lvlText w:val="%4."/>
+      <w:lvlJc w:val="left"/>
+      <w:pPr>
+        <w:ind w:left="3936" w:hanging="360"/>
+      </w:pPr>
+    </w:lvl>
+    <w:lvl w:ilvl="4" w:tplc="04160019" w:tentative="1">
+      <w:start w:val="1"/>
+      <w:numFmt w:val="lowerLetter"/>
+      <w:lvlText w:val="%5."/>
+      <w:lvlJc w:val="left"/>
+      <w:pPr>
+        <w:ind w:left="4656" w:hanging="360"/>
+      </w:pPr>
+    </w:lvl>
+    <w:lvl w:ilvl="5" w:tplc="0416001B" w:tentative="1">
+      <w:start w:val="1"/>
+      <w:numFmt w:val="lowerRoman"/>
+      <w:lvlText w:val="%6."/>
+      <w:lvlJc w:val="right"/>
+      <w:pPr>
+        <w:ind w:left="5376" w:hanging="180"/>
+      </w:pPr>
+    </w:lvl>
+    <w:lvl w:ilvl="6" w:tplc="0416000F" w:tentative="1">
+      <w:start w:val="1"/>
+      <w:numFmt w:val="decimal"/>
+      <w:lvlText w:val="%7."/>
+      <w:lvlJc w:val="left"/>
+      <w:pPr>
+        <w:ind w:left="6096" w:hanging="360"/>
+      </w:pPr>
+    </w:lvl>
+    <w:lvl w:ilvl="7" w:tplc="04160019" w:tentative="1">
+      <w:start w:val="1"/>
+      <w:numFmt w:val="lowerLetter"/>
+      <w:lvlText w:val="%8."/>
+      <w:lvlJc w:val="left"/>
+      <w:pPr>
+        <w:ind w:left="6816" w:hanging="360"/>
+      </w:pPr>
+    </w:lvl>
+    <w:lvl w:ilvl="8" w:tplc="0416001B" w:tentative="1">
+      <w:start w:val="1"/>
+      <w:numFmt w:val="lowerRoman"/>
+      <w:lvlText w:val="%9."/>
+      <w:lvlJc w:val="right"/>
+      <w:pPr>
+        <w:ind w:left="7536" w:hanging="180"/>
+      </w:pPr>
+    </w:lvl>
+  </w:abstractNum>
+  <w:abstractNum w:abstractNumId="7">
     <w:nsid w:val="2FF92F7C"/>
     <w:multiLevelType w:val="hybridMultilevel"/>
     <w:tmpl w:val="F94C5AC8"/>
@@ -1887,7 +3900,7 @@
       </w:pPr>
     </w:lvl>
   </w:abstractNum>
-  <w:abstractNum w:abstractNumId="2">
+  <w:abstractNum w:abstractNumId="8">
     <w:nsid w:val="43C05A65"/>
     <w:multiLevelType w:val="hybridMultilevel"/>
     <w:tmpl w:val="DEE0D478"/>
@@ -1976,7 +3989,476 @@
       </w:pPr>
     </w:lvl>
   </w:abstractNum>
-  <w:abstractNum w:abstractNumId="3">
+  <w:abstractNum w:abstractNumId="9">
+    <w:nsid w:val="5DA132B3"/>
+    <w:multiLevelType w:val="hybridMultilevel"/>
+    <w:tmpl w:val="A0E02E44"/>
+    <w:lvl w:ilvl="0" w:tplc="0416000F">
+      <w:start w:val="1"/>
+      <w:numFmt w:val="decimal"/>
+      <w:lvlText w:val="%1."/>
+      <w:lvlJc w:val="left"/>
+      <w:pPr>
+        <w:ind w:left="720" w:hanging="360"/>
+      </w:pPr>
+      <w:rPr>
+        <w:rFonts w:hint="default"/>
+      </w:rPr>
+    </w:lvl>
+    <w:lvl w:ilvl="1" w:tplc="04160019" w:tentative="1">
+      <w:start w:val="1"/>
+      <w:numFmt w:val="lowerLetter"/>
+      <w:lvlText w:val="%2."/>
+      <w:lvlJc w:val="left"/>
+      <w:pPr>
+        <w:ind w:left="1440" w:hanging="360"/>
+      </w:pPr>
+    </w:lvl>
+    <w:lvl w:ilvl="2" w:tplc="0416001B" w:tentative="1">
+      <w:start w:val="1"/>
+      <w:numFmt w:val="lowerRoman"/>
+      <w:lvlText w:val="%3."/>
+      <w:lvlJc w:val="right"/>
+      <w:pPr>
+        <w:ind w:left="2160" w:hanging="180"/>
+      </w:pPr>
+    </w:lvl>
+    <w:lvl w:ilvl="3" w:tplc="0416000F" w:tentative="1">
+      <w:start w:val="1"/>
+      <w:numFmt w:val="decimal"/>
+      <w:lvlText w:val="%4."/>
+      <w:lvlJc w:val="left"/>
+      <w:pPr>
+        <w:ind w:left="2880" w:hanging="360"/>
+      </w:pPr>
+    </w:lvl>
+    <w:lvl w:ilvl="4" w:tplc="04160019" w:tentative="1">
+      <w:start w:val="1"/>
+      <w:numFmt w:val="lowerLetter"/>
+      <w:lvlText w:val="%5."/>
+      <w:lvlJc w:val="left"/>
+      <w:pPr>
+        <w:ind w:left="3600" w:hanging="360"/>
+      </w:pPr>
+    </w:lvl>
+    <w:lvl w:ilvl="5" w:tplc="0416001B" w:tentative="1">
+      <w:start w:val="1"/>
+      <w:numFmt w:val="lowerRoman"/>
+      <w:lvlText w:val="%6."/>
+      <w:lvlJc w:val="right"/>
+      <w:pPr>
+        <w:ind w:left="4320" w:hanging="180"/>
+      </w:pPr>
+    </w:lvl>
+    <w:lvl w:ilvl="6" w:tplc="0416000F" w:tentative="1">
+      <w:start w:val="1"/>
+      <w:numFmt w:val="decimal"/>
+      <w:lvlText w:val="%7."/>
+      <w:lvlJc w:val="left"/>
+      <w:pPr>
+        <w:ind w:left="5040" w:hanging="360"/>
+      </w:pPr>
+    </w:lvl>
+    <w:lvl w:ilvl="7" w:tplc="04160019" w:tentative="1">
+      <w:start w:val="1"/>
+      <w:numFmt w:val="lowerLetter"/>
+      <w:lvlText w:val="%8."/>
+      <w:lvlJc w:val="left"/>
+      <w:pPr>
+        <w:ind w:left="5760" w:hanging="360"/>
+      </w:pPr>
+    </w:lvl>
+    <w:lvl w:ilvl="8" w:tplc="0416001B" w:tentative="1">
+      <w:start w:val="1"/>
+      <w:numFmt w:val="lowerRoman"/>
+      <w:lvlText w:val="%9."/>
+      <w:lvlJc w:val="right"/>
+      <w:pPr>
+        <w:ind w:left="6480" w:hanging="180"/>
+      </w:pPr>
+    </w:lvl>
+  </w:abstractNum>
+  <w:abstractNum w:abstractNumId="10">
+    <w:nsid w:val="67A31B44"/>
+    <w:multiLevelType w:val="hybridMultilevel"/>
+    <w:tmpl w:val="BA4A5BFE"/>
+    <w:lvl w:ilvl="0" w:tplc="553E833A">
+      <w:start w:val="1"/>
+      <w:numFmt w:val="lowerLetter"/>
+      <w:lvlText w:val="%1."/>
+      <w:lvlJc w:val="left"/>
+      <w:pPr>
+        <w:ind w:left="1080" w:hanging="360"/>
+      </w:pPr>
+      <w:rPr>
+        <w:rFonts w:hint="default"/>
+      </w:rPr>
+    </w:lvl>
+    <w:lvl w:ilvl="1" w:tplc="04160019" w:tentative="1">
+      <w:start w:val="1"/>
+      <w:numFmt w:val="lowerLetter"/>
+      <w:lvlText w:val="%2."/>
+      <w:lvlJc w:val="left"/>
+      <w:pPr>
+        <w:ind w:left="1800" w:hanging="360"/>
+      </w:pPr>
+    </w:lvl>
+    <w:lvl w:ilvl="2" w:tplc="0416001B" w:tentative="1">
+      <w:start w:val="1"/>
+      <w:numFmt w:val="lowerRoman"/>
+      <w:lvlText w:val="%3."/>
+      <w:lvlJc w:val="right"/>
+      <w:pPr>
+        <w:ind w:left="2520" w:hanging="180"/>
+      </w:pPr>
+    </w:lvl>
+    <w:lvl w:ilvl="3" w:tplc="0416000F" w:tentative="1">
+      <w:start w:val="1"/>
+      <w:numFmt w:val="decimal"/>
+      <w:lvlText w:val="%4."/>
+      <w:lvlJc w:val="left"/>
+      <w:pPr>
+        <w:ind w:left="3240" w:hanging="360"/>
+      </w:pPr>
+    </w:lvl>
+    <w:lvl w:ilvl="4" w:tplc="04160019" w:tentative="1">
+      <w:start w:val="1"/>
+      <w:numFmt w:val="lowerLetter"/>
+      <w:lvlText w:val="%5."/>
+      <w:lvlJc w:val="left"/>
+      <w:pPr>
+        <w:ind w:left="3960" w:hanging="360"/>
+      </w:pPr>
+    </w:lvl>
+    <w:lvl w:ilvl="5" w:tplc="0416001B" w:tentative="1">
+      <w:start w:val="1"/>
+      <w:numFmt w:val="lowerRoman"/>
+      <w:lvlText w:val="%6."/>
+      <w:lvlJc w:val="right"/>
+      <w:pPr>
+        <w:ind w:left="4680" w:hanging="180"/>
+      </w:pPr>
+    </w:lvl>
+    <w:lvl w:ilvl="6" w:tplc="0416000F" w:tentative="1">
+      <w:start w:val="1"/>
+      <w:numFmt w:val="decimal"/>
+      <w:lvlText w:val="%7."/>
+      <w:lvlJc w:val="left"/>
+      <w:pPr>
+        <w:ind w:left="5400" w:hanging="360"/>
+      </w:pPr>
+    </w:lvl>
+    <w:lvl w:ilvl="7" w:tplc="04160019" w:tentative="1">
+      <w:start w:val="1"/>
+      <w:numFmt w:val="lowerLetter"/>
+      <w:lvlText w:val="%8."/>
+      <w:lvlJc w:val="left"/>
+      <w:pPr>
+        <w:ind w:left="6120" w:hanging="360"/>
+      </w:pPr>
+    </w:lvl>
+    <w:lvl w:ilvl="8" w:tplc="0416001B" w:tentative="1">
+      <w:start w:val="1"/>
+      <w:numFmt w:val="lowerRoman"/>
+      <w:lvlText w:val="%9."/>
+      <w:lvlJc w:val="right"/>
+      <w:pPr>
+        <w:ind w:left="6840" w:hanging="180"/>
+      </w:pPr>
+    </w:lvl>
+  </w:abstractNum>
+  <w:abstractNum w:abstractNumId="11">
+    <w:nsid w:val="695B0CD7"/>
+    <w:multiLevelType w:val="hybridMultilevel"/>
+    <w:tmpl w:val="03345376"/>
+    <w:lvl w:ilvl="0" w:tplc="ADF8B428">
+      <w:start w:val="1"/>
+      <w:numFmt w:val="lowerLetter"/>
+      <w:lvlText w:val="%1."/>
+      <w:lvlJc w:val="left"/>
+      <w:pPr>
+        <w:ind w:left="1080" w:hanging="360"/>
+      </w:pPr>
+      <w:rPr>
+        <w:rFonts w:hint="default"/>
+      </w:rPr>
+    </w:lvl>
+    <w:lvl w:ilvl="1" w:tplc="04160019" w:tentative="1">
+      <w:start w:val="1"/>
+      <w:numFmt w:val="lowerLetter"/>
+      <w:lvlText w:val="%2."/>
+      <w:lvlJc w:val="left"/>
+      <w:pPr>
+        <w:ind w:left="1800" w:hanging="360"/>
+      </w:pPr>
+    </w:lvl>
+    <w:lvl w:ilvl="2" w:tplc="0416001B" w:tentative="1">
+      <w:start w:val="1"/>
+      <w:numFmt w:val="lowerRoman"/>
+      <w:lvlText w:val="%3."/>
+      <w:lvlJc w:val="right"/>
+      <w:pPr>
+        <w:ind w:left="2520" w:hanging="180"/>
+      </w:pPr>
+    </w:lvl>
+    <w:lvl w:ilvl="3" w:tplc="0416000F" w:tentative="1">
+      <w:start w:val="1"/>
+      <w:numFmt w:val="decimal"/>
+      <w:lvlText w:val="%4."/>
+      <w:lvlJc w:val="left"/>
+      <w:pPr>
+        <w:ind w:left="3240" w:hanging="360"/>
+      </w:pPr>
+    </w:lvl>
+    <w:lvl w:ilvl="4" w:tplc="04160019" w:tentative="1">
+      <w:start w:val="1"/>
+      <w:numFmt w:val="lowerLetter"/>
+      <w:lvlText w:val="%5."/>
+      <w:lvlJc w:val="left"/>
+      <w:pPr>
+        <w:ind w:left="3960" w:hanging="360"/>
+      </w:pPr>
+    </w:lvl>
+    <w:lvl w:ilvl="5" w:tplc="0416001B" w:tentative="1">
+      <w:start w:val="1"/>
+      <w:numFmt w:val="lowerRoman"/>
+      <w:lvlText w:val="%6."/>
+      <w:lvlJc w:val="right"/>
+      <w:pPr>
+        <w:ind w:left="4680" w:hanging="180"/>
+      </w:pPr>
+    </w:lvl>
+    <w:lvl w:ilvl="6" w:tplc="0416000F" w:tentative="1">
+      <w:start w:val="1"/>
+      <w:numFmt w:val="decimal"/>
+      <w:lvlText w:val="%7."/>
+      <w:lvlJc w:val="left"/>
+      <w:pPr>
+        <w:ind w:left="5400" w:hanging="360"/>
+      </w:pPr>
+    </w:lvl>
+    <w:lvl w:ilvl="7" w:tplc="04160019" w:tentative="1">
+      <w:start w:val="1"/>
+      <w:numFmt w:val="lowerLetter"/>
+      <w:lvlText w:val="%8."/>
+      <w:lvlJc w:val="left"/>
+      <w:pPr>
+        <w:ind w:left="6120" w:hanging="360"/>
+      </w:pPr>
+    </w:lvl>
+    <w:lvl w:ilvl="8" w:tplc="0416001B" w:tentative="1">
+      <w:start w:val="1"/>
+      <w:numFmt w:val="lowerRoman"/>
+      <w:lvlText w:val="%9."/>
+      <w:lvlJc w:val="right"/>
+      <w:pPr>
+        <w:ind w:left="6840" w:hanging="180"/>
+      </w:pPr>
+    </w:lvl>
+  </w:abstractNum>
+  <w:abstractNum w:abstractNumId="12">
+    <w:nsid w:val="6D08252B"/>
+    <w:multiLevelType w:val="hybridMultilevel"/>
+    <w:tmpl w:val="A50EBAA8"/>
+    <w:lvl w:ilvl="0" w:tplc="0416000F">
+      <w:start w:val="1"/>
+      <w:numFmt w:val="decimal"/>
+      <w:lvlText w:val="%1."/>
+      <w:lvlJc w:val="left"/>
+      <w:pPr>
+        <w:ind w:left="1776" w:hanging="360"/>
+      </w:pPr>
+      <w:rPr>
+        <w:rFonts w:hint="default"/>
+      </w:rPr>
+    </w:lvl>
+    <w:lvl w:ilvl="1" w:tplc="04160019">
+      <w:start w:val="1"/>
+      <w:numFmt w:val="lowerLetter"/>
+      <w:lvlText w:val="%2."/>
+      <w:lvlJc w:val="left"/>
+      <w:pPr>
+        <w:ind w:left="2496" w:hanging="360"/>
+      </w:pPr>
+    </w:lvl>
+    <w:lvl w:ilvl="2" w:tplc="0416001B" w:tentative="1">
+      <w:start w:val="1"/>
+      <w:numFmt w:val="lowerRoman"/>
+      <w:lvlText w:val="%3."/>
+      <w:lvlJc w:val="right"/>
+      <w:pPr>
+        <w:ind w:left="3216" w:hanging="180"/>
+      </w:pPr>
+    </w:lvl>
+    <w:lvl w:ilvl="3" w:tplc="0416000F" w:tentative="1">
+      <w:start w:val="1"/>
+      <w:numFmt w:val="decimal"/>
+      <w:lvlText w:val="%4."/>
+      <w:lvlJc w:val="left"/>
+      <w:pPr>
+        <w:ind w:left="3936" w:hanging="360"/>
+      </w:pPr>
+    </w:lvl>
+    <w:lvl w:ilvl="4" w:tplc="04160019" w:tentative="1">
+      <w:start w:val="1"/>
+      <w:numFmt w:val="lowerLetter"/>
+      <w:lvlText w:val="%5."/>
+      <w:lvlJc w:val="left"/>
+      <w:pPr>
+        <w:ind w:left="4656" w:hanging="360"/>
+      </w:pPr>
+    </w:lvl>
+    <w:lvl w:ilvl="5" w:tplc="0416001B" w:tentative="1">
+      <w:start w:val="1"/>
+      <w:numFmt w:val="lowerRoman"/>
+      <w:lvlText w:val="%6."/>
+      <w:lvlJc w:val="right"/>
+      <w:pPr>
+        <w:ind w:left="5376" w:hanging="180"/>
+      </w:pPr>
+    </w:lvl>
+    <w:lvl w:ilvl="6" w:tplc="0416000F" w:tentative="1">
+      <w:start w:val="1"/>
+      <w:numFmt w:val="decimal"/>
+      <w:lvlText w:val="%7."/>
+      <w:lvlJc w:val="left"/>
+      <w:pPr>
+        <w:ind w:left="6096" w:hanging="360"/>
+      </w:pPr>
+    </w:lvl>
+    <w:lvl w:ilvl="7" w:tplc="04160019" w:tentative="1">
+      <w:start w:val="1"/>
+      <w:numFmt w:val="lowerLetter"/>
+      <w:lvlText w:val="%8."/>
+      <w:lvlJc w:val="left"/>
+      <w:pPr>
+        <w:ind w:left="6816" w:hanging="360"/>
+      </w:pPr>
+    </w:lvl>
+    <w:lvl w:ilvl="8" w:tplc="0416001B" w:tentative="1">
+      <w:start w:val="1"/>
+      <w:numFmt w:val="lowerRoman"/>
+      <w:lvlText w:val="%9."/>
+      <w:lvlJc w:val="right"/>
+      <w:pPr>
+        <w:ind w:left="7536" w:hanging="180"/>
+      </w:pPr>
+    </w:lvl>
+  </w:abstractNum>
+  <w:abstractNum w:abstractNumId="13">
+    <w:nsid w:val="771402F5"/>
+    <w:multiLevelType w:val="hybridMultilevel"/>
+    <w:tmpl w:val="FEBAB2B2"/>
+    <w:lvl w:ilvl="0" w:tplc="3FBC9816">
+      <w:start w:val="1"/>
+      <w:numFmt w:val="bullet"/>
+      <w:lvlText w:val=""/>
+      <w:lvlJc w:val="left"/>
+      <w:pPr>
+        <w:ind w:left="1068" w:hanging="360"/>
+      </w:pPr>
+      <w:rPr>
+        <w:rFonts w:ascii="Symbol" w:eastAsiaTheme="minorEastAsia" w:hAnsi="Symbol" w:cs="Times New Roman" w:hint="default"/>
+      </w:rPr>
+    </w:lvl>
+    <w:lvl w:ilvl="1" w:tplc="04160003" w:tentative="1">
+      <w:start w:val="1"/>
+      <w:numFmt w:val="bullet"/>
+      <w:lvlText w:val="o"/>
+      <w:lvlJc w:val="left"/>
+      <w:pPr>
+        <w:ind w:left="1788" w:hanging="360"/>
+      </w:pPr>
+      <w:rPr>
+        <w:rFonts w:ascii="Courier New" w:hAnsi="Courier New" w:cs="Courier New" w:hint="default"/>
+      </w:rPr>
+    </w:lvl>
+    <w:lvl w:ilvl="2" w:tplc="04160005" w:tentative="1">
+      <w:start w:val="1"/>
+      <w:numFmt w:val="bullet"/>
+      <w:lvlText w:val=""/>
+      <w:lvlJc w:val="left"/>
+      <w:pPr>
+        <w:ind w:left="2508" w:hanging="360"/>
+      </w:pPr>
+      <w:rPr>
+        <w:rFonts w:ascii="Wingdings" w:hAnsi="Wingdings" w:hint="default"/>
+      </w:rPr>
+    </w:lvl>
+    <w:lvl w:ilvl="3" w:tplc="04160001" w:tentative="1">
+      <w:start w:val="1"/>
+      <w:numFmt w:val="bullet"/>
+      <w:lvlText w:val=""/>
+      <w:lvlJc w:val="left"/>
+      <w:pPr>
+        <w:ind w:left="3228" w:hanging="360"/>
+      </w:pPr>
+      <w:rPr>
+        <w:rFonts w:ascii="Symbol" w:hAnsi="Symbol" w:hint="default"/>
+      </w:rPr>
+    </w:lvl>
+    <w:lvl w:ilvl="4" w:tplc="04160003" w:tentative="1">
+      <w:start w:val="1"/>
+      <w:numFmt w:val="bullet"/>
+      <w:lvlText w:val="o"/>
+      <w:lvlJc w:val="left"/>
+      <w:pPr>
+        <w:ind w:left="3948" w:hanging="360"/>
+      </w:pPr>
+      <w:rPr>
+        <w:rFonts w:ascii="Courier New" w:hAnsi="Courier New" w:cs="Courier New" w:hint="default"/>
+      </w:rPr>
+    </w:lvl>
+    <w:lvl w:ilvl="5" w:tplc="04160005" w:tentative="1">
+      <w:start w:val="1"/>
+      <w:numFmt w:val="bullet"/>
+      <w:lvlText w:val=""/>
+      <w:lvlJc w:val="left"/>
+      <w:pPr>
+        <w:ind w:left="4668" w:hanging="360"/>
+      </w:pPr>
+      <w:rPr>
+        <w:rFonts w:ascii="Wingdings" w:hAnsi="Wingdings" w:hint="default"/>
+      </w:rPr>
+    </w:lvl>
+    <w:lvl w:ilvl="6" w:tplc="04160001" w:tentative="1">
+      <w:start w:val="1"/>
+      <w:numFmt w:val="bullet"/>
+      <w:lvlText w:val=""/>
+      <w:lvlJc w:val="left"/>
+      <w:pPr>
+        <w:ind w:left="5388" w:hanging="360"/>
+      </w:pPr>
+      <w:rPr>
+        <w:rFonts w:ascii="Symbol" w:hAnsi="Symbol" w:hint="default"/>
+      </w:rPr>
+    </w:lvl>
+    <w:lvl w:ilvl="7" w:tplc="04160003" w:tentative="1">
+      <w:start w:val="1"/>
+      <w:numFmt w:val="bullet"/>
+      <w:lvlText w:val="o"/>
+      <w:lvlJc w:val="left"/>
+      <w:pPr>
+        <w:ind w:left="6108" w:hanging="360"/>
+      </w:pPr>
+      <w:rPr>
+        <w:rFonts w:ascii="Courier New" w:hAnsi="Courier New" w:cs="Courier New" w:hint="default"/>
+      </w:rPr>
+    </w:lvl>
+    <w:lvl w:ilvl="8" w:tplc="04160005" w:tentative="1">
+      <w:start w:val="1"/>
+      <w:numFmt w:val="bullet"/>
+      <w:lvlText w:val=""/>
+      <w:lvlJc w:val="left"/>
+      <w:pPr>
+        <w:ind w:left="6828" w:hanging="360"/>
+      </w:pPr>
+      <w:rPr>
+        <w:rFonts w:ascii="Wingdings" w:hAnsi="Wingdings" w:hint="default"/>
+      </w:rPr>
+    </w:lvl>
+  </w:abstractNum>
+  <w:abstractNum w:abstractNumId="14">
     <w:nsid w:val="795B5FB2"/>
     <w:multiLevelType w:val="hybridMultilevel"/>
     <w:tmpl w:val="A55A14C8"/>
@@ -2066,16 +4548,49 @@
     </w:lvl>
   </w:abstractNum>
   <w:num w:numId="1">
+    <w:abstractNumId w:val="14"/>
+  </w:num>
+  <w:num w:numId="2">
+    <w:abstractNumId w:val="7"/>
+  </w:num>
+  <w:num w:numId="3">
     <w:abstractNumId w:val="3"/>
   </w:num>
-  <w:num w:numId="2">
+  <w:num w:numId="4">
+    <w:abstractNumId w:val="8"/>
+  </w:num>
+  <w:num w:numId="5">
+    <w:abstractNumId w:val="0"/>
+  </w:num>
+  <w:num w:numId="6">
+    <w:abstractNumId w:val="9"/>
+  </w:num>
+  <w:num w:numId="7">
+    <w:abstractNumId w:val="11"/>
+  </w:num>
+  <w:num w:numId="8">
+    <w:abstractNumId w:val="4"/>
+  </w:num>
+  <w:num w:numId="9">
     <w:abstractNumId w:val="1"/>
   </w:num>
-  <w:num w:numId="3">
-    <w:abstractNumId w:val="0"/>
+  <w:num w:numId="10">
+    <w:abstractNumId w:val="10"/>
   </w:num>
-  <w:num w:numId="4">
+  <w:num w:numId="11">
+    <w:abstractNumId w:val="12"/>
+  </w:num>
+  <w:num w:numId="12">
+    <w:abstractNumId w:val="13"/>
+  </w:num>
+  <w:num w:numId="13">
+    <w:abstractNumId w:val="6"/>
+  </w:num>
+  <w:num w:numId="14">
     <w:abstractNumId w:val="2"/>
+  </w:num>
+  <w:num w:numId="15">
+    <w:abstractNumId w:val="5"/>
   </w:num>
 </w:numbering>
 </file>
@@ -3452,7 +5967,7 @@
 </file>
 
 <file path=customXml/itemProps1.xml><?xml version="1.0" encoding="utf-8"?>
-<ds:datastoreItem xmlns:ds="http://schemas.openxmlformats.org/officeDocument/2006/customXml" ds:itemID="{E646AC5B-BEC2-441C-B50A-8FF597863AA2}">
+<ds:datastoreItem xmlns:ds="http://schemas.openxmlformats.org/officeDocument/2006/customXml" ds:itemID="{07D3E44C-0B83-437B-8D04-4977CCE8873F}">
   <ds:schemaRefs>
     <ds:schemaRef ds:uri="http://schemas.openxmlformats.org/officeDocument/2006/bibliography"/>
   </ds:schemaRefs>

</xml_diff>